<commit_message>
updating the old files that were not pushed with the large file commit error.
</commit_message>
<xml_diff>
--- a/rmd/child/section1E_tox.docx
+++ b/rmd/child/section1E_tox.docx
@@ -52,22 +52,12 @@
     </w:p>
     <w:p>
       <w:pPr>
-        <w:pStyle w:val="Heading3"/>
-      </w:pPr>
-      <w:bookmarkStart w:id="20" w:name="X996ebc94aceb814033c17c3b4745d0f98dd6215"/>
-      <w:r>
-        <w:t xml:space="preserve">E) Sediment and Porewater Microtox® Analysis</w:t>
-      </w:r>
-      <w:bookmarkEnd w:id="20"/>
-    </w:p>
-    <w:p>
-      <w:pPr>
         <w:pStyle w:val="FirstParagraph"/>
       </w:pPr>
       <w:r>
         <w:t xml:space="preserve">Toxicity testing of surface waters, sediments, porewaters, and effluents are routinely performed as part of the RIBS program (</w:t>
       </w:r>
-      <w:hyperlink r:id="rId21">
+      <w:hyperlink r:id="rId20">
         <w:r>
           <w:rPr>
             <w:rStyle w:val="Hyperlink"/>
@@ -79,15 +69,74 @@
         <w:t xml:space="preserve">). Sediment toxicity was evaluated according to SOP #403-16 Microtox® Acute Toxicity Test for Sediments, Porewaters and Effluents. Testing procedures use a bioassay to assess potential acute toxicity in sediments and surface waters to aquatic life (SOP #403-16). Sediment and extracted sediment porewater samples are tested using a bioluminescent bacterium Vibrio fischeri (V. fischeri). Tests are a measure of light reduction between collected samples and a control following a 15-minute exposure period and expressed as the median effect concentration (EC50) of a sample that causes a 50% reduction in light emission from the V. fischeri. Appendix X (Fact Sheet: Acute &amp; Chronic Toxicity Assessments of NY Streams &amp; Rivers) describes toxicity testing procedures, Assessment criteria and results classifications.</w:t>
       </w:r>
     </w:p>
+    <w:p>
+      <w:pPr>
+        <w:pStyle w:val="BodyText"/>
+      </w:pPr>
+      <w:r>
+        <w:t xml:space="preserve">Results from Microtox® Acute Toxicity Test for Sediments, Porewaters and Effluents collected in 2017 are found in (</w:t>
+      </w:r>
+      <w:r>
+        <w:t xml:space="preserve">@ref</w:t>
+      </w:r>
+      <w:r>
+        <w:t xml:space="preserve"> </w:t>
+      </w:r>
+      <w:r>
+        <w:t xml:space="preserve">tab.id=</w:t>
+      </w:r>
+      <w:r>
+        <w:t xml:space="preserve">“</w:t>
+      </w:r>
+      <w:r>
+        <w:t xml:space="preserve">Tox-table</w:t>
+      </w:r>
+      <w:r>
+        <w:t xml:space="preserve">”</w:t>
+      </w:r>
+      <w:r>
+        <w:t xml:space="preserve">). In the Wallkill Watershed, sediments ranged from non-toxic to severe and porewaters ranged from non-toxic to toxic.</w:t>
+      </w:r>
+    </w:p>
+    <w:p>
+      <w:pPr>
+        <w:pStyle w:val="BodyText"/>
+      </w:pPr>
+      <w:r>
+        <w:t xml:space="preserve">Table </w:t>
+      </w:r>
+      <w:bookmarkStart w:id="049dd24f-4746-4566-b232-b0a68407e28d" w:name="Tox-table"/>
+      <w:r xmlns:w="http://schemas.openxmlformats.org/wordprocessingml/2006/main" xmlns:wp="http://schemas.openxmlformats.org/drawingml/2006/wordprocessingDrawing" xmlns:r="http://schemas.openxmlformats.org/officeDocument/2006/relationships" xmlns:w14="http://schemas.microsoft.com/office/word/2010/wordml">
+        <w:rPr/>
+        <w:fldChar w:fldCharType="begin" w:dirty="true"/>
+      </w:r>
+      <w:r xmlns:w="http://schemas.openxmlformats.org/wordprocessingml/2006/main" xmlns:wp="http://schemas.openxmlformats.org/drawingml/2006/wordprocessingDrawing" xmlns:r="http://schemas.openxmlformats.org/officeDocument/2006/relationships" xmlns:w14="http://schemas.microsoft.com/office/word/2010/wordml">
+        <w:rPr/>
+        <w:instrText xml:space="preserve" w:dirty="true">SEQ tab \* Arabic</w:instrText>
+      </w:r>
+      <w:r xmlns:w="http://schemas.openxmlformats.org/wordprocessingml/2006/main" xmlns:wp="http://schemas.openxmlformats.org/drawingml/2006/wordprocessingDrawing" xmlns:r="http://schemas.openxmlformats.org/officeDocument/2006/relationships" xmlns:w14="http://schemas.microsoft.com/office/word/2010/wordml">
+        <w:rPr/>
+        <w:fldChar w:fldCharType="end" w:dirty="true"/>
+      </w:r>
+      <w:bookmarkEnd w:id="049dd24f-4746-4566-b232-b0a68407e28d"/>
+      <w:r>
+        <w:t xml:space="preserve">:</w:t>
+      </w:r>
+      <w:r>
+        <w:t xml:space="preserve">Wallkill River Microtox® sediment and porewater toxicity results for select locations in the Wallkill River Survey. Sediment samples were collected for toxicity testing in baseflow conditions during macroinvertebrate community collection at sampling locations.</w:t>
+      </w:r>
+    </w:p>
     <w:tbl xmlns:w="http://schemas.openxmlformats.org/wordprocessingml/2006/main" xmlns:r="http://schemas.openxmlformats.org/officeDocument/2006/relationships" xmlns:w14="http://schemas.microsoft.com/office/word/2010/wordml" xmlns:wp="http://schemas.openxmlformats.org/drawingml/2006/wordprocessingDrawing" xmlns:a="http://schemas.openxmlformats.org/drawingml/2006/main" xmlns:pic="http://schemas.openxmlformats.org/drawingml/2006/picture">
       <w:tblPr>
+        NA"/&gt;
         <w:tblLayout w:type="fixed"/>
         <w:jc w:val="center"/>
+        <w:tblW w:type="dxa" w:w="10250"/>
+        <w:tblLook w:firstRow="1" w:lastRow="0" w:firstColumn="0" w:lastColumn="0" w:noHBand="0" w:noVBand="1"/>
       </w:tblPr>
       <w:tblGrid>
         <w:gridCol w:w="1767"/>
         <w:gridCol w:w="1571"/>
-        <w:gridCol w:w="1241"/>
         <w:gridCol w:w="1728"/>
         <w:gridCol w:w="1728"/>
         <w:gridCol w:w="1728"/>
@@ -185,36 +234,6 @@
                 <w:szCs w:val="20"/>
                 <w:color w:val="111111"/>
               </w:rPr>
-              <w:t xml:space="preserve">Test Date</w:t>
-            </w:r>
-          </w:p>
-        </w:tc>
-        <w:tc>
-          <w:tcPr>
-            <w:tcBorders/>
-            <w:shd w:val="clear" w:color="auto" w:fill="CFCFCF"/>
-            <w:tcMar>
-              <w:top w:w="0" w:type="dxa"/>
-              <w:bottom w:w="0" w:type="dxa"/>
-              <w:left w:w="0" w:type="dxa"/>
-              <w:right w:w="0" w:type="dxa"/>
-            </w:tcMar>
-            <w:vAlign w:val="center"/>
-          </w:tcPr>
-          <w:p>
-            <w:pPr>
-              <w:jc w:val="center"/>
-              <w:spacing w:after="40" w:before="40"/>
-              <w:ind w:firstLine="0" w:left="40" w:right="40"/>
-            </w:pPr>
-            <w:r xmlns:w="http://schemas.openxmlformats.org/wordprocessingml/2006/main" xmlns:wp="http://schemas.openxmlformats.org/drawingml/2006/wordprocessingDrawing" xmlns:r="http://schemas.openxmlformats.org/officeDocument/2006/relationships" xmlns:w14="http://schemas.microsoft.com/office/word/2010/wordml">
-              <w:rPr>
-                <w:rFonts w:ascii="Arial" w:hAnsi="Arial" w:eastAsia="Arial" w:cs="Arial"/>
-                <w:b/>
-                <w:sz w:val="20"/>
-                <w:szCs w:val="20"/>
-                <w:color w:val="111111"/>
-              </w:rPr>
               <w:t xml:space="preserve">Sediment </w:t>
               <w:br/>
               <w:t xml:space="preserve"> Assessment</w:t>
@@ -314,6 +333,726 @@
               <w:t xml:space="preserve">Porewater </w:t>
               <w:br/>
               <w:t xml:space="preserve"> EC50</w:t>
+            </w:r>
+          </w:p>
+        </w:tc>
+      </w:tr>
+      <w:tr>
+        <w:trPr>
+          <w:cantSplit/>
+          <w:trHeight w:val="423" w:hRule="auto"/>
+        </w:trPr>
+        <w:tc>
+          <w:tcPr>
+            <w:tcBorders/>
+            <w:shd w:val="clear" w:color="auto" w:fill="EFEFEF"/>
+            <w:tcMar>
+              <w:top w:w="0" w:type="dxa"/>
+              <w:bottom w:w="0" w:type="dxa"/>
+              <w:left w:w="0" w:type="dxa"/>
+              <w:right w:w="0" w:type="dxa"/>
+            </w:tcMar>
+            <w:vAlign w:val="center"/>
+          </w:tcPr>
+          <w:p>
+            <w:pPr>
+              <w:jc w:val="right"/>
+              <w:spacing w:after="40" w:before="40"/>
+              <w:ind w:firstLine="0" w:left="40" w:right="40"/>
+            </w:pPr>
+            <w:r xmlns:w="http://schemas.openxmlformats.org/wordprocessingml/2006/main" xmlns:wp="http://schemas.openxmlformats.org/drawingml/2006/wordprocessingDrawing" xmlns:r="http://schemas.openxmlformats.org/officeDocument/2006/relationships" xmlns:w14="http://schemas.microsoft.com/office/word/2010/wordml">
+              <w:rPr>
+                <w:rFonts w:ascii="Arial" w:hAnsi="Arial" w:eastAsia="Arial" w:cs="Arial"/>
+                <w:sz w:val="20"/>
+                <w:szCs w:val="20"/>
+                <w:color w:val="111111"/>
+              </w:rPr>
+              <w:t xml:space="preserve">13-QKER-0.9</w:t>
+            </w:r>
+          </w:p>
+        </w:tc>
+        <w:tc>
+          <w:tcPr>
+            <w:tcBorders/>
+            <w:shd w:val="clear" w:color="auto" w:fill="EFEFEF"/>
+            <w:tcMar>
+              <w:top w:w="0" w:type="dxa"/>
+              <w:bottom w:w="0" w:type="dxa"/>
+              <w:left w:w="0" w:type="dxa"/>
+              <w:right w:w="0" w:type="dxa"/>
+            </w:tcMar>
+            <w:vAlign w:val="center"/>
+          </w:tcPr>
+          <w:p>
+            <w:pPr>
+              <w:jc w:val="center"/>
+              <w:spacing w:after="40" w:before="40"/>
+              <w:ind w:firstLine="0" w:left="40" w:right="40"/>
+            </w:pPr>
+            <w:r xmlns:w="http://schemas.openxmlformats.org/wordprocessingml/2006/main" xmlns:wp="http://schemas.openxmlformats.org/drawingml/2006/wordprocessingDrawing" xmlns:r="http://schemas.openxmlformats.org/officeDocument/2006/relationships" xmlns:w14="http://schemas.microsoft.com/office/word/2010/wordml">
+              <w:rPr>
+                <w:rFonts w:ascii="Arial" w:hAnsi="Arial" w:eastAsia="Arial" w:cs="Arial"/>
+                <w:sz w:val="20"/>
+                <w:szCs w:val="20"/>
+                <w:color w:val="111111"/>
+              </w:rPr>
+              <w:t xml:space="preserve">8/2/2017</w:t>
+            </w:r>
+          </w:p>
+        </w:tc>
+        <w:tc>
+          <w:tcPr>
+            <w:tcBorders/>
+            <w:shd w:val="clear" w:color="auto" w:fill="EFEFEF"/>
+            <w:tcMar>
+              <w:top w:w="0" w:type="dxa"/>
+              <w:bottom w:w="0" w:type="dxa"/>
+              <w:left w:w="0" w:type="dxa"/>
+              <w:right w:w="0" w:type="dxa"/>
+            </w:tcMar>
+            <w:vAlign w:val="center"/>
+          </w:tcPr>
+          <w:p>
+            <w:pPr>
+              <w:jc w:val="center"/>
+              <w:spacing w:after="40" w:before="40"/>
+              <w:ind w:firstLine="0" w:left="40" w:right="40"/>
+            </w:pPr>
+            <w:r xmlns:w="http://schemas.openxmlformats.org/wordprocessingml/2006/main" xmlns:wp="http://schemas.openxmlformats.org/drawingml/2006/wordprocessingDrawing" xmlns:r="http://schemas.openxmlformats.org/officeDocument/2006/relationships" xmlns:w14="http://schemas.microsoft.com/office/word/2010/wordml">
+              <w:rPr>
+                <w:rFonts w:ascii="Arial" w:hAnsi="Arial" w:eastAsia="Arial" w:cs="Arial"/>
+                <w:sz w:val="20"/>
+                <w:szCs w:val="20"/>
+                <w:color w:val="111111"/>
+              </w:rPr>
+              <w:t xml:space="preserve">Non-toxic</w:t>
+            </w:r>
+          </w:p>
+        </w:tc>
+        <w:tc>
+          <w:tcPr>
+            <w:tcBorders/>
+            <w:shd w:val="clear" w:color="auto" w:fill="EFEFEF"/>
+            <w:tcMar>
+              <w:top w:w="0" w:type="dxa"/>
+              <w:bottom w:w="0" w:type="dxa"/>
+              <w:left w:w="0" w:type="dxa"/>
+              <w:right w:w="0" w:type="dxa"/>
+            </w:tcMar>
+            <w:vAlign w:val="center"/>
+          </w:tcPr>
+          <w:p>
+            <w:pPr>
+              <w:jc w:val="center"/>
+              <w:spacing w:after="40" w:before="40"/>
+              <w:ind w:firstLine="0" w:left="40" w:right="40"/>
+            </w:pPr>
+            <w:r xmlns:w="http://schemas.openxmlformats.org/wordprocessingml/2006/main" xmlns:wp="http://schemas.openxmlformats.org/drawingml/2006/wordprocessingDrawing" xmlns:r="http://schemas.openxmlformats.org/officeDocument/2006/relationships" xmlns:w14="http://schemas.microsoft.com/office/word/2010/wordml">
+              <w:rPr>
+                <w:rFonts w:ascii="Arial" w:hAnsi="Arial" w:eastAsia="Arial" w:cs="Arial"/>
+                <w:sz w:val="20"/>
+                <w:szCs w:val="20"/>
+                <w:color w:val="111111"/>
+              </w:rPr>
+              <w:t xml:space="preserve">Non-toxic</w:t>
+            </w:r>
+          </w:p>
+        </w:tc>
+        <w:tc>
+          <w:tcPr>
+            <w:tcBorders/>
+            <w:shd w:val="clear" w:color="auto" w:fill="EFEFEF"/>
+            <w:tcMar>
+              <w:top w:w="0" w:type="dxa"/>
+              <w:bottom w:w="0" w:type="dxa"/>
+              <w:left w:w="0" w:type="dxa"/>
+              <w:right w:w="0" w:type="dxa"/>
+            </w:tcMar>
+            <w:vAlign w:val="center"/>
+          </w:tcPr>
+          <w:p>
+            <w:pPr>
+              <w:jc w:val="center"/>
+              <w:spacing w:after="40" w:before="40"/>
+              <w:ind w:firstLine="0" w:left="40" w:right="40"/>
+            </w:pPr>
+            <w:r xmlns:w="http://schemas.openxmlformats.org/wordprocessingml/2006/main" xmlns:wp="http://schemas.openxmlformats.org/drawingml/2006/wordprocessingDrawing" xmlns:r="http://schemas.openxmlformats.org/officeDocument/2006/relationships" xmlns:w14="http://schemas.microsoft.com/office/word/2010/wordml">
+              <w:rPr>
+                <w:rFonts w:ascii="Arial" w:hAnsi="Arial" w:eastAsia="Arial" w:cs="Arial"/>
+                <w:sz w:val="20"/>
+                <w:szCs w:val="20"/>
+                <w:color w:val="111111"/>
+              </w:rPr>
+              <w:t xml:space="preserve">78.18</w:t>
+            </w:r>
+          </w:p>
+        </w:tc>
+        <w:tc>
+          <w:tcPr>
+            <w:tcBorders/>
+            <w:shd w:val="clear" w:color="auto" w:fill="EFEFEF"/>
+            <w:tcMar>
+              <w:top w:w="0" w:type="dxa"/>
+              <w:bottom w:w="0" w:type="dxa"/>
+              <w:left w:w="0" w:type="dxa"/>
+              <w:right w:w="0" w:type="dxa"/>
+            </w:tcMar>
+            <w:vAlign w:val="center"/>
+          </w:tcPr>
+          <w:p>
+            <w:pPr>
+              <w:jc w:val="center"/>
+              <w:spacing w:after="40" w:before="40"/>
+              <w:ind w:firstLine="0" w:left="40" w:right="40"/>
+            </w:pPr>
+            <w:r xmlns:w="http://schemas.openxmlformats.org/wordprocessingml/2006/main" xmlns:wp="http://schemas.openxmlformats.org/drawingml/2006/wordprocessingDrawing" xmlns:r="http://schemas.openxmlformats.org/officeDocument/2006/relationships" xmlns:w14="http://schemas.microsoft.com/office/word/2010/wordml">
+              <w:rPr>
+                <w:rFonts w:ascii="Arial" w:hAnsi="Arial" w:eastAsia="Arial" w:cs="Arial"/>
+                <w:sz w:val="20"/>
+                <w:szCs w:val="20"/>
+                <w:color w:val="111111"/>
+              </w:rPr>
+              <w:t xml:space="preserve">&gt; 100</w:t>
+            </w:r>
+          </w:p>
+        </w:tc>
+      </w:tr>
+      <w:tr>
+        <w:trPr>
+          <w:cantSplit/>
+          <w:trHeight w:val="414" w:hRule="auto"/>
+        </w:trPr>
+        <w:tc>
+          <w:tcPr>
+            <w:tcBorders/>
+            <w:shd w:val="clear" w:color="auto" w:fill="FFFFFF"/>
+            <w:tcMar>
+              <w:top w:w="0" w:type="dxa"/>
+              <w:bottom w:w="0" w:type="dxa"/>
+              <w:left w:w="0" w:type="dxa"/>
+              <w:right w:w="0" w:type="dxa"/>
+            </w:tcMar>
+            <w:vAlign w:val="center"/>
+          </w:tcPr>
+          <w:p>
+            <w:pPr>
+              <w:jc w:val="right"/>
+              <w:spacing w:after="40" w:before="40"/>
+              <w:ind w:firstLine="0" w:left="40" w:right="40"/>
+            </w:pPr>
+            <w:r xmlns:w="http://schemas.openxmlformats.org/wordprocessingml/2006/main" xmlns:wp="http://schemas.openxmlformats.org/drawingml/2006/wordprocessingDrawing" xmlns:r="http://schemas.openxmlformats.org/officeDocument/2006/relationships" xmlns:w14="http://schemas.microsoft.com/office/word/2010/wordml">
+              <w:rPr>
+                <w:rFonts w:ascii="Arial" w:hAnsi="Arial" w:eastAsia="Arial" w:cs="Arial"/>
+                <w:sz w:val="20"/>
+                <w:szCs w:val="20"/>
+                <w:color w:val="111111"/>
+              </w:rPr>
+              <w:t xml:space="preserve">13-WCHEE-0.6</w:t>
+            </w:r>
+          </w:p>
+        </w:tc>
+        <w:tc>
+          <w:tcPr>
+            <w:tcBorders/>
+            <w:shd w:val="clear" w:color="auto" w:fill="FFFFFF"/>
+            <w:tcMar>
+              <w:top w:w="0" w:type="dxa"/>
+              <w:bottom w:w="0" w:type="dxa"/>
+              <w:left w:w="0" w:type="dxa"/>
+              <w:right w:w="0" w:type="dxa"/>
+            </w:tcMar>
+            <w:vAlign w:val="center"/>
+          </w:tcPr>
+          <w:p>
+            <w:pPr>
+              <w:jc w:val="center"/>
+              <w:spacing w:after="40" w:before="40"/>
+              <w:ind w:firstLine="0" w:left="40" w:right="40"/>
+            </w:pPr>
+            <w:r xmlns:w="http://schemas.openxmlformats.org/wordprocessingml/2006/main" xmlns:wp="http://schemas.openxmlformats.org/drawingml/2006/wordprocessingDrawing" xmlns:r="http://schemas.openxmlformats.org/officeDocument/2006/relationships" xmlns:w14="http://schemas.microsoft.com/office/word/2010/wordml">
+              <w:rPr>
+                <w:rFonts w:ascii="Arial" w:hAnsi="Arial" w:eastAsia="Arial" w:cs="Arial"/>
+                <w:sz w:val="20"/>
+                <w:szCs w:val="20"/>
+                <w:color w:val="111111"/>
+              </w:rPr>
+              <w:t xml:space="preserve">8/2/2017</w:t>
+            </w:r>
+          </w:p>
+        </w:tc>
+        <w:tc>
+          <w:tcPr>
+            <w:tcBorders/>
+            <w:shd w:val="clear" w:color="auto" w:fill="FFFFFF"/>
+            <w:tcMar>
+              <w:top w:w="0" w:type="dxa"/>
+              <w:bottom w:w="0" w:type="dxa"/>
+              <w:left w:w="0" w:type="dxa"/>
+              <w:right w:w="0" w:type="dxa"/>
+            </w:tcMar>
+            <w:vAlign w:val="center"/>
+          </w:tcPr>
+          <w:p>
+            <w:pPr>
+              <w:jc w:val="center"/>
+              <w:spacing w:after="40" w:before="40"/>
+              <w:ind w:firstLine="0" w:left="40" w:right="40"/>
+            </w:pPr>
+            <w:r xmlns:w="http://schemas.openxmlformats.org/wordprocessingml/2006/main" xmlns:wp="http://schemas.openxmlformats.org/drawingml/2006/wordprocessingDrawing" xmlns:r="http://schemas.openxmlformats.org/officeDocument/2006/relationships" xmlns:w14="http://schemas.microsoft.com/office/word/2010/wordml">
+              <w:rPr>
+                <w:rFonts w:ascii="Arial" w:hAnsi="Arial" w:eastAsia="Arial" w:cs="Arial"/>
+                <w:sz w:val="20"/>
+                <w:szCs w:val="20"/>
+                <w:color w:val="111111"/>
+              </w:rPr>
+              <w:t xml:space="preserve">Non-toxic</w:t>
+            </w:r>
+          </w:p>
+        </w:tc>
+        <w:tc>
+          <w:tcPr>
+            <w:tcBorders/>
+            <w:shd w:val="clear" w:color="auto" w:fill="FFFFFF"/>
+            <w:tcMar>
+              <w:top w:w="0" w:type="dxa"/>
+              <w:bottom w:w="0" w:type="dxa"/>
+              <w:left w:w="0" w:type="dxa"/>
+              <w:right w:w="0" w:type="dxa"/>
+            </w:tcMar>
+            <w:vAlign w:val="center"/>
+          </w:tcPr>
+          <w:p>
+            <w:pPr>
+              <w:jc w:val="center"/>
+              <w:spacing w:after="40" w:before="40"/>
+              <w:ind w:firstLine="0" w:left="40" w:right="40"/>
+            </w:pPr>
+            <w:r xmlns:w="http://schemas.openxmlformats.org/wordprocessingml/2006/main" xmlns:wp="http://schemas.openxmlformats.org/drawingml/2006/wordprocessingDrawing" xmlns:r="http://schemas.openxmlformats.org/officeDocument/2006/relationships" xmlns:w14="http://schemas.microsoft.com/office/word/2010/wordml">
+              <w:rPr>
+                <w:rFonts w:ascii="Arial" w:hAnsi="Arial" w:eastAsia="Arial" w:cs="Arial"/>
+                <w:sz w:val="20"/>
+                <w:szCs w:val="20"/>
+                <w:color w:val="111111"/>
+              </w:rPr>
+              <w:t xml:space="preserve">Non-toxic</w:t>
+            </w:r>
+          </w:p>
+        </w:tc>
+        <w:tc>
+          <w:tcPr>
+            <w:tcBorders/>
+            <w:shd w:val="clear" w:color="auto" w:fill="FFFFFF"/>
+            <w:tcMar>
+              <w:top w:w="0" w:type="dxa"/>
+              <w:bottom w:w="0" w:type="dxa"/>
+              <w:left w:w="0" w:type="dxa"/>
+              <w:right w:w="0" w:type="dxa"/>
+            </w:tcMar>
+            <w:vAlign w:val="center"/>
+          </w:tcPr>
+          <w:p>
+            <w:pPr>
+              <w:jc w:val="center"/>
+              <w:spacing w:after="40" w:before="40"/>
+              <w:ind w:firstLine="0" w:left="40" w:right="40"/>
+            </w:pPr>
+            <w:r xmlns:w="http://schemas.openxmlformats.org/wordprocessingml/2006/main" xmlns:wp="http://schemas.openxmlformats.org/drawingml/2006/wordprocessingDrawing" xmlns:r="http://schemas.openxmlformats.org/officeDocument/2006/relationships" xmlns:w14="http://schemas.microsoft.com/office/word/2010/wordml">
+              <w:rPr>
+                <w:rFonts w:ascii="Arial" w:hAnsi="Arial" w:eastAsia="Arial" w:cs="Arial"/>
+                <w:sz w:val="20"/>
+                <w:szCs w:val="20"/>
+                <w:color w:val="111111"/>
+              </w:rPr>
+              <w:t xml:space="preserve">65.38</w:t>
+            </w:r>
+          </w:p>
+        </w:tc>
+        <w:tc>
+          <w:tcPr>
+            <w:tcBorders/>
+            <w:shd w:val="clear" w:color="auto" w:fill="FFFFFF"/>
+            <w:tcMar>
+              <w:top w:w="0" w:type="dxa"/>
+              <w:bottom w:w="0" w:type="dxa"/>
+              <w:left w:w="0" w:type="dxa"/>
+              <w:right w:w="0" w:type="dxa"/>
+            </w:tcMar>
+            <w:vAlign w:val="center"/>
+          </w:tcPr>
+          <w:p>
+            <w:pPr>
+              <w:jc w:val="center"/>
+              <w:spacing w:after="40" w:before="40"/>
+              <w:ind w:firstLine="0" w:left="40" w:right="40"/>
+            </w:pPr>
+            <w:r xmlns:w="http://schemas.openxmlformats.org/wordprocessingml/2006/main" xmlns:wp="http://schemas.openxmlformats.org/drawingml/2006/wordprocessingDrawing" xmlns:r="http://schemas.openxmlformats.org/officeDocument/2006/relationships" xmlns:w14="http://schemas.microsoft.com/office/word/2010/wordml">
+              <w:rPr>
+                <w:rFonts w:ascii="Arial" w:hAnsi="Arial" w:eastAsia="Arial" w:cs="Arial"/>
+                <w:sz w:val="20"/>
+                <w:szCs w:val="20"/>
+                <w:color w:val="111111"/>
+              </w:rPr>
+              <w:t xml:space="preserve">&gt; 100</w:t>
+            </w:r>
+          </w:p>
+        </w:tc>
+      </w:tr>
+      <w:tr>
+        <w:trPr>
+          <w:cantSplit/>
+          <w:trHeight w:val="414" w:hRule="auto"/>
+        </w:trPr>
+        <w:tc>
+          <w:tcPr>
+            <w:tcBorders/>
+            <w:shd w:val="clear" w:color="auto" w:fill="EFEFEF"/>
+            <w:tcMar>
+              <w:top w:w="0" w:type="dxa"/>
+              <w:bottom w:w="0" w:type="dxa"/>
+              <w:left w:w="0" w:type="dxa"/>
+              <w:right w:w="0" w:type="dxa"/>
+            </w:tcMar>
+            <w:vAlign w:val="center"/>
+          </w:tcPr>
+          <w:p>
+            <w:pPr>
+              <w:jc w:val="right"/>
+              <w:spacing w:after="40" w:before="40"/>
+              <w:ind w:firstLine="0" w:left="40" w:right="40"/>
+            </w:pPr>
+            <w:r xmlns:w="http://schemas.openxmlformats.org/wordprocessingml/2006/main" xmlns:wp="http://schemas.openxmlformats.org/drawingml/2006/wordprocessingDrawing" xmlns:r="http://schemas.openxmlformats.org/officeDocument/2006/relationships" xmlns:w14="http://schemas.microsoft.com/office/word/2010/wordml">
+              <w:rPr>
+                <w:rFonts w:ascii="Arial" w:hAnsi="Arial" w:eastAsia="Arial" w:cs="Arial"/>
+                <w:sz w:val="20"/>
+                <w:szCs w:val="20"/>
+                <w:color w:val="111111"/>
+              </w:rPr>
+              <w:t xml:space="preserve">13-WALK-46.6</w:t>
+            </w:r>
+          </w:p>
+        </w:tc>
+        <w:tc>
+          <w:tcPr>
+            <w:tcBorders/>
+            <w:shd w:val="clear" w:color="auto" w:fill="EFEFEF"/>
+            <w:tcMar>
+              <w:top w:w="0" w:type="dxa"/>
+              <w:bottom w:w="0" w:type="dxa"/>
+              <w:left w:w="0" w:type="dxa"/>
+              <w:right w:w="0" w:type="dxa"/>
+            </w:tcMar>
+            <w:vAlign w:val="center"/>
+          </w:tcPr>
+          <w:p>
+            <w:pPr>
+              <w:jc w:val="center"/>
+              <w:spacing w:after="40" w:before="40"/>
+              <w:ind w:firstLine="0" w:left="40" w:right="40"/>
+            </w:pPr>
+            <w:r xmlns:w="http://schemas.openxmlformats.org/wordprocessingml/2006/main" xmlns:wp="http://schemas.openxmlformats.org/drawingml/2006/wordprocessingDrawing" xmlns:r="http://schemas.openxmlformats.org/officeDocument/2006/relationships" xmlns:w14="http://schemas.microsoft.com/office/word/2010/wordml">
+              <w:rPr>
+                <w:rFonts w:ascii="Arial" w:hAnsi="Arial" w:eastAsia="Arial" w:cs="Arial"/>
+                <w:sz w:val="20"/>
+                <w:szCs w:val="20"/>
+                <w:color w:val="111111"/>
+              </w:rPr>
+              <w:t xml:space="preserve">8/2/2017</w:t>
+            </w:r>
+          </w:p>
+        </w:tc>
+        <w:tc>
+          <w:tcPr>
+            <w:tcBorders/>
+            <w:shd w:val="clear" w:color="auto" w:fill="EFEFEF"/>
+            <w:tcMar>
+              <w:top w:w="0" w:type="dxa"/>
+              <w:bottom w:w="0" w:type="dxa"/>
+              <w:left w:w="0" w:type="dxa"/>
+              <w:right w:w="0" w:type="dxa"/>
+            </w:tcMar>
+            <w:vAlign w:val="center"/>
+          </w:tcPr>
+          <w:p>
+            <w:pPr>
+              <w:jc w:val="center"/>
+              <w:spacing w:after="40" w:before="40"/>
+              <w:ind w:firstLine="0" w:left="40" w:right="40"/>
+            </w:pPr>
+            <w:r xmlns:w="http://schemas.openxmlformats.org/wordprocessingml/2006/main" xmlns:wp="http://schemas.openxmlformats.org/drawingml/2006/wordprocessingDrawing" xmlns:r="http://schemas.openxmlformats.org/officeDocument/2006/relationships" xmlns:w14="http://schemas.microsoft.com/office/word/2010/wordml">
+              <w:rPr>
+                <w:rFonts w:ascii="Arial" w:hAnsi="Arial" w:eastAsia="Arial" w:cs="Arial"/>
+                <w:sz w:val="20"/>
+                <w:szCs w:val="20"/>
+                <w:color w:val="111111"/>
+              </w:rPr>
+              <w:t xml:space="preserve">Severe</w:t>
+            </w:r>
+          </w:p>
+        </w:tc>
+        <w:tc>
+          <w:tcPr>
+            <w:tcBorders/>
+            <w:shd w:val="clear" w:color="auto" w:fill="EFEFEF"/>
+            <w:tcMar>
+              <w:top w:w="0" w:type="dxa"/>
+              <w:bottom w:w="0" w:type="dxa"/>
+              <w:left w:w="0" w:type="dxa"/>
+              <w:right w:w="0" w:type="dxa"/>
+            </w:tcMar>
+            <w:vAlign w:val="center"/>
+          </w:tcPr>
+          <w:p>
+            <w:pPr>
+              <w:jc w:val="center"/>
+              <w:spacing w:after="40" w:before="40"/>
+              <w:ind w:firstLine="0" w:left="40" w:right="40"/>
+            </w:pPr>
+            <w:r xmlns:w="http://schemas.openxmlformats.org/wordprocessingml/2006/main" xmlns:wp="http://schemas.openxmlformats.org/drawingml/2006/wordprocessingDrawing" xmlns:r="http://schemas.openxmlformats.org/officeDocument/2006/relationships" xmlns:w14="http://schemas.microsoft.com/office/word/2010/wordml">
+              <w:rPr>
+                <w:rFonts w:ascii="Arial" w:hAnsi="Arial" w:eastAsia="Arial" w:cs="Arial"/>
+                <w:sz w:val="20"/>
+                <w:szCs w:val="20"/>
+                <w:color w:val="111111"/>
+              </w:rPr>
+              <w:t xml:space="preserve">Non-toxic</w:t>
+            </w:r>
+          </w:p>
+        </w:tc>
+        <w:tc>
+          <w:tcPr>
+            <w:tcBorders/>
+            <w:shd w:val="clear" w:color="auto" w:fill="EFEFEF"/>
+            <w:tcMar>
+              <w:top w:w="0" w:type="dxa"/>
+              <w:bottom w:w="0" w:type="dxa"/>
+              <w:left w:w="0" w:type="dxa"/>
+              <w:right w:w="0" w:type="dxa"/>
+            </w:tcMar>
+            <w:vAlign w:val="center"/>
+          </w:tcPr>
+          <w:p>
+            <w:pPr>
+              <w:jc w:val="center"/>
+              <w:spacing w:after="40" w:before="40"/>
+              <w:ind w:firstLine="0" w:left="40" w:right="40"/>
+            </w:pPr>
+            <w:r xmlns:w="http://schemas.openxmlformats.org/wordprocessingml/2006/main" xmlns:wp="http://schemas.openxmlformats.org/drawingml/2006/wordprocessingDrawing" xmlns:r="http://schemas.openxmlformats.org/officeDocument/2006/relationships" xmlns:w14="http://schemas.microsoft.com/office/word/2010/wordml">
+              <w:rPr>
+                <w:rFonts w:ascii="Arial" w:hAnsi="Arial" w:eastAsia="Arial" w:cs="Arial"/>
+                <w:sz w:val="20"/>
+                <w:szCs w:val="20"/>
+                <w:color w:val="111111"/>
+              </w:rPr>
+              <w:t xml:space="preserve">4.46</w:t>
+            </w:r>
+          </w:p>
+        </w:tc>
+        <w:tc>
+          <w:tcPr>
+            <w:tcBorders/>
+            <w:shd w:val="clear" w:color="auto" w:fill="EFEFEF"/>
+            <w:tcMar>
+              <w:top w:w="0" w:type="dxa"/>
+              <w:bottom w:w="0" w:type="dxa"/>
+              <w:left w:w="0" w:type="dxa"/>
+              <w:right w:w="0" w:type="dxa"/>
+            </w:tcMar>
+            <w:vAlign w:val="center"/>
+          </w:tcPr>
+          <w:p>
+            <w:pPr>
+              <w:jc w:val="center"/>
+              <w:spacing w:after="40" w:before="40"/>
+              <w:ind w:firstLine="0" w:left="40" w:right="40"/>
+            </w:pPr>
+            <w:r xmlns:w="http://schemas.openxmlformats.org/wordprocessingml/2006/main" xmlns:wp="http://schemas.openxmlformats.org/drawingml/2006/wordprocessingDrawing" xmlns:r="http://schemas.openxmlformats.org/officeDocument/2006/relationships" xmlns:w14="http://schemas.microsoft.com/office/word/2010/wordml">
+              <w:rPr>
+                <w:rFonts w:ascii="Arial" w:hAnsi="Arial" w:eastAsia="Arial" w:cs="Arial"/>
+                <w:sz w:val="20"/>
+                <w:szCs w:val="20"/>
+                <w:color w:val="111111"/>
+              </w:rPr>
+              <w:t xml:space="preserve">&gt; 100</w:t>
+            </w:r>
+          </w:p>
+        </w:tc>
+      </w:tr>
+      <w:tr>
+        <w:trPr>
+          <w:cantSplit/>
+          <w:trHeight w:val="414" w:hRule="auto"/>
+        </w:trPr>
+        <w:tc>
+          <w:tcPr>
+            <w:tcBorders/>
+            <w:shd w:val="clear" w:color="auto" w:fill="FFFFFF"/>
+            <w:tcMar>
+              <w:top w:w="0" w:type="dxa"/>
+              <w:bottom w:w="0" w:type="dxa"/>
+              <w:left w:w="0" w:type="dxa"/>
+              <w:right w:w="0" w:type="dxa"/>
+            </w:tcMar>
+            <w:vAlign w:val="center"/>
+          </w:tcPr>
+          <w:p>
+            <w:pPr>
+              <w:jc w:val="right"/>
+              <w:spacing w:after="40" w:before="40"/>
+              <w:ind w:firstLine="0" w:left="40" w:right="40"/>
+            </w:pPr>
+            <w:r xmlns:w="http://schemas.openxmlformats.org/wordprocessingml/2006/main" xmlns:wp="http://schemas.openxmlformats.org/drawingml/2006/wordprocessingDrawing" xmlns:r="http://schemas.openxmlformats.org/officeDocument/2006/relationships" xmlns:w14="http://schemas.microsoft.com/office/word/2010/wordml">
+              <w:rPr>
+                <w:rFonts w:ascii="Arial" w:hAnsi="Arial" w:eastAsia="Arial" w:cs="Arial"/>
+                <w:sz w:val="20"/>
+                <w:szCs w:val="20"/>
+                <w:color w:val="111111"/>
+              </w:rPr>
+              <w:t xml:space="preserve">13-MONH-4.1</w:t>
+            </w:r>
+          </w:p>
+        </w:tc>
+        <w:tc>
+          <w:tcPr>
+            <w:tcBorders/>
+            <w:shd w:val="clear" w:color="auto" w:fill="FFFFFF"/>
+            <w:tcMar>
+              <w:top w:w="0" w:type="dxa"/>
+              <w:bottom w:w="0" w:type="dxa"/>
+              <w:left w:w="0" w:type="dxa"/>
+              <w:right w:w="0" w:type="dxa"/>
+            </w:tcMar>
+            <w:vAlign w:val="center"/>
+          </w:tcPr>
+          <w:p>
+            <w:pPr>
+              <w:jc w:val="center"/>
+              <w:spacing w:after="40" w:before="40"/>
+              <w:ind w:firstLine="0" w:left="40" w:right="40"/>
+            </w:pPr>
+            <w:r xmlns:w="http://schemas.openxmlformats.org/wordprocessingml/2006/main" xmlns:wp="http://schemas.openxmlformats.org/drawingml/2006/wordprocessingDrawing" xmlns:r="http://schemas.openxmlformats.org/officeDocument/2006/relationships" xmlns:w14="http://schemas.microsoft.com/office/word/2010/wordml">
+              <w:rPr>
+                <w:rFonts w:ascii="Arial" w:hAnsi="Arial" w:eastAsia="Arial" w:cs="Arial"/>
+                <w:sz w:val="20"/>
+                <w:szCs w:val="20"/>
+                <w:color w:val="111111"/>
+              </w:rPr>
+              <w:t xml:space="preserve">7/26/2017</w:t>
+            </w:r>
+          </w:p>
+        </w:tc>
+        <w:tc>
+          <w:tcPr>
+            <w:tcBorders/>
+            <w:shd w:val="clear" w:color="auto" w:fill="FFFFFF"/>
+            <w:tcMar>
+              <w:top w:w="0" w:type="dxa"/>
+              <w:bottom w:w="0" w:type="dxa"/>
+              <w:left w:w="0" w:type="dxa"/>
+              <w:right w:w="0" w:type="dxa"/>
+            </w:tcMar>
+            <w:vAlign w:val="center"/>
+          </w:tcPr>
+          <w:p>
+            <w:pPr>
+              <w:jc w:val="center"/>
+              <w:spacing w:after="40" w:before="40"/>
+              <w:ind w:firstLine="0" w:left="40" w:right="40"/>
+            </w:pPr>
+            <w:r xmlns:w="http://schemas.openxmlformats.org/wordprocessingml/2006/main" xmlns:wp="http://schemas.openxmlformats.org/drawingml/2006/wordprocessingDrawing" xmlns:r="http://schemas.openxmlformats.org/officeDocument/2006/relationships" xmlns:w14="http://schemas.microsoft.com/office/word/2010/wordml">
+              <w:rPr>
+                <w:rFonts w:ascii="Arial" w:hAnsi="Arial" w:eastAsia="Arial" w:cs="Arial"/>
+                <w:sz w:val="20"/>
+                <w:szCs w:val="20"/>
+                <w:color w:val="111111"/>
+              </w:rPr>
+              <w:t xml:space="preserve">Moderate</w:t>
+            </w:r>
+          </w:p>
+        </w:tc>
+        <w:tc>
+          <w:tcPr>
+            <w:tcBorders/>
+            <w:shd w:val="clear" w:color="auto" w:fill="FFFFFF"/>
+            <w:tcMar>
+              <w:top w:w="0" w:type="dxa"/>
+              <w:bottom w:w="0" w:type="dxa"/>
+              <w:left w:w="0" w:type="dxa"/>
+              <w:right w:w="0" w:type="dxa"/>
+            </w:tcMar>
+            <w:vAlign w:val="center"/>
+          </w:tcPr>
+          <w:p>
+            <w:pPr>
+              <w:jc w:val="center"/>
+              <w:spacing w:after="40" w:before="40"/>
+              <w:ind w:firstLine="0" w:left="40" w:right="40"/>
+            </w:pPr>
+            <w:r xmlns:w="http://schemas.openxmlformats.org/wordprocessingml/2006/main" xmlns:wp="http://schemas.openxmlformats.org/drawingml/2006/wordprocessingDrawing" xmlns:r="http://schemas.openxmlformats.org/officeDocument/2006/relationships" xmlns:w14="http://schemas.microsoft.com/office/word/2010/wordml">
+              <w:rPr>
+                <w:rFonts w:ascii="Arial" w:hAnsi="Arial" w:eastAsia="Arial" w:cs="Arial"/>
+                <w:sz w:val="20"/>
+                <w:szCs w:val="20"/>
+                <w:color w:val="111111"/>
+              </w:rPr>
+              <w:t xml:space="preserve">Non-toxic</w:t>
+            </w:r>
+          </w:p>
+        </w:tc>
+        <w:tc>
+          <w:tcPr>
+            <w:tcBorders/>
+            <w:shd w:val="clear" w:color="auto" w:fill="FFFFFF"/>
+            <w:tcMar>
+              <w:top w:w="0" w:type="dxa"/>
+              <w:bottom w:w="0" w:type="dxa"/>
+              <w:left w:w="0" w:type="dxa"/>
+              <w:right w:w="0" w:type="dxa"/>
+            </w:tcMar>
+            <w:vAlign w:val="center"/>
+          </w:tcPr>
+          <w:p>
+            <w:pPr>
+              <w:jc w:val="center"/>
+              <w:spacing w:after="40" w:before="40"/>
+              <w:ind w:firstLine="0" w:left="40" w:right="40"/>
+            </w:pPr>
+            <w:r xmlns:w="http://schemas.openxmlformats.org/wordprocessingml/2006/main" xmlns:wp="http://schemas.openxmlformats.org/drawingml/2006/wordprocessingDrawing" xmlns:r="http://schemas.openxmlformats.org/officeDocument/2006/relationships" xmlns:w14="http://schemas.microsoft.com/office/word/2010/wordml">
+              <w:rPr>
+                <w:rFonts w:ascii="Arial" w:hAnsi="Arial" w:eastAsia="Arial" w:cs="Arial"/>
+                <w:sz w:val="20"/>
+                <w:szCs w:val="20"/>
+                <w:color w:val="111111"/>
+              </w:rPr>
+              <w:t xml:space="preserve">24.29</w:t>
+            </w:r>
+          </w:p>
+        </w:tc>
+        <w:tc>
+          <w:tcPr>
+            <w:tcBorders/>
+            <w:shd w:val="clear" w:color="auto" w:fill="FFFFFF"/>
+            <w:tcMar>
+              <w:top w:w="0" w:type="dxa"/>
+              <w:bottom w:w="0" w:type="dxa"/>
+              <w:left w:w="0" w:type="dxa"/>
+              <w:right w:w="0" w:type="dxa"/>
+            </w:tcMar>
+            <w:vAlign w:val="center"/>
+          </w:tcPr>
+          <w:p>
+            <w:pPr>
+              <w:jc w:val="center"/>
+              <w:spacing w:after="40" w:before="40"/>
+              <w:ind w:firstLine="0" w:left="40" w:right="40"/>
+            </w:pPr>
+            <w:r xmlns:w="http://schemas.openxmlformats.org/wordprocessingml/2006/main" xmlns:wp="http://schemas.openxmlformats.org/drawingml/2006/wordprocessingDrawing" xmlns:r="http://schemas.openxmlformats.org/officeDocument/2006/relationships" xmlns:w14="http://schemas.microsoft.com/office/word/2010/wordml">
+              <w:rPr>
+                <w:rFonts w:ascii="Arial" w:hAnsi="Arial" w:eastAsia="Arial" w:cs="Arial"/>
+                <w:sz w:val="20"/>
+                <w:szCs w:val="20"/>
+                <w:color w:val="111111"/>
+              </w:rPr>
+              <w:t xml:space="preserve">&gt; 100</w:t>
             </w:r>
           </w:p>
         </w:tc>
@@ -348,7 +1087,7 @@
                 <w:szCs w:val="20"/>
                 <w:color w:val="111111"/>
               </w:rPr>
-              <w:t xml:space="preserve">13-WKLEI-0.6</w:t>
+              <w:t xml:space="preserve">13-MONH-0.4</w:t>
             </w:r>
           </w:p>
         </w:tc>
@@ -377,7 +1116,7 @@
                 <w:szCs w:val="20"/>
                 <w:color w:val="111111"/>
               </w:rPr>
-              <w:t xml:space="preserve">8</w:t>
+              <w:t xml:space="preserve">8/2/2017</w:t>
             </w:r>
           </w:p>
         </w:tc>
@@ -406,7 +1145,7 @@
                 <w:szCs w:val="20"/>
                 <w:color w:val="111111"/>
               </w:rPr>
-              <w:t xml:space="preserve">3</w:t>
+              <w:t xml:space="preserve">Slight</w:t>
             </w:r>
           </w:p>
         </w:tc>
@@ -435,7 +1174,7 @@
                 <w:szCs w:val="20"/>
                 <w:color w:val="111111"/>
               </w:rPr>
-              <w:t xml:space="preserve">Slight</w:t>
+              <w:t xml:space="preserve">Non-toxic</w:t>
             </w:r>
           </w:p>
         </w:tc>
@@ -464,36 +1203,7 @@
                 <w:szCs w:val="20"/>
                 <w:color w:val="111111"/>
               </w:rPr>
-              <w:t xml:space="preserve">Non-toxic</w:t>
-            </w:r>
-          </w:p>
-        </w:tc>
-        <w:tc>
-          <w:tcPr>
-            <w:tcBorders/>
-            <w:shd w:val="clear" w:color="auto" w:fill="EFEFEF"/>
-            <w:tcMar>
-              <w:top w:w="0" w:type="dxa"/>
-              <w:bottom w:w="0" w:type="dxa"/>
-              <w:left w:w="0" w:type="dxa"/>
-              <w:right w:w="0" w:type="dxa"/>
-            </w:tcMar>
-            <w:vAlign w:val="center"/>
-          </w:tcPr>
-          <w:p>
-            <w:pPr>
-              <w:jc w:val="center"/>
-              <w:spacing w:after="40" w:before="40"/>
-              <w:ind w:firstLine="0" w:left="40" w:right="40"/>
-            </w:pPr>
-            <w:r xmlns:w="http://schemas.openxmlformats.org/wordprocessingml/2006/main" xmlns:wp="http://schemas.openxmlformats.org/drawingml/2006/wordprocessingDrawing" xmlns:r="http://schemas.openxmlformats.org/officeDocument/2006/relationships" xmlns:w14="http://schemas.microsoft.com/office/word/2010/wordml">
-              <w:rPr>
-                <w:rFonts w:ascii="Arial" w:hAnsi="Arial" w:eastAsia="Arial" w:cs="Arial"/>
-                <w:sz w:val="20"/>
-                <w:szCs w:val="20"/>
-                <w:color w:val="111111"/>
-              </w:rPr>
-              <w:t xml:space="preserve">59.37</w:t>
+              <w:t xml:space="preserve">42.21</w:t>
             </w:r>
           </w:p>
         </w:tc>
@@ -557,7 +1267,7 @@
                 <w:szCs w:val="20"/>
                 <w:color w:val="111111"/>
               </w:rPr>
-              <w:t xml:space="preserve">13-GUNK-0.4</w:t>
+              <w:t xml:space="preserve">13-WALK-35.6</w:t>
             </w:r>
           </w:p>
         </w:tc>
@@ -586,7 +1296,7 @@
                 <w:szCs w:val="20"/>
                 <w:color w:val="111111"/>
               </w:rPr>
-              <w:t xml:space="preserve">8</w:t>
+              <w:t xml:space="preserve">8/2/2017</w:t>
             </w:r>
           </w:p>
         </w:tc>
@@ -615,7 +1325,7 @@
                 <w:szCs w:val="20"/>
                 <w:color w:val="111111"/>
               </w:rPr>
-              <w:t xml:space="preserve">3</w:t>
+              <w:t xml:space="preserve">Moderate</w:t>
             </w:r>
           </w:p>
         </w:tc>
@@ -673,7 +1383,7 @@
                 <w:szCs w:val="20"/>
                 <w:color w:val="111111"/>
               </w:rPr>
-              <w:t xml:space="preserve">Toxic</w:t>
+              <w:t xml:space="preserve">38.73</w:t>
             </w:r>
           </w:p>
         </w:tc>
@@ -702,245 +1412,7 @@
                 <w:szCs w:val="20"/>
                 <w:color w:val="111111"/>
               </w:rPr>
-              <w:t xml:space="preserve">64.1</w:t>
-            </w:r>
-          </w:p>
-        </w:tc>
-        <w:tc>
-          <w:tcPr>
-            <w:tcBorders/>
-            <w:shd w:val="clear" w:color="auto" w:fill="FFFFFF"/>
-            <w:tcMar>
-              <w:top w:w="0" w:type="dxa"/>
-              <w:bottom w:w="0" w:type="dxa"/>
-              <w:left w:w="0" w:type="dxa"/>
-              <w:right w:w="0" w:type="dxa"/>
-            </w:tcMar>
-            <w:vAlign w:val="center"/>
-          </w:tcPr>
-          <w:p>
-            <w:pPr>
-              <w:jc w:val="center"/>
-              <w:spacing w:after="40" w:before="40"/>
-              <w:ind w:firstLine="0" w:left="40" w:right="40"/>
-            </w:pPr>
-            <w:r xmlns:w="http://schemas.openxmlformats.org/wordprocessingml/2006/main" xmlns:wp="http://schemas.openxmlformats.org/drawingml/2006/wordprocessingDrawing" xmlns:r="http://schemas.openxmlformats.org/officeDocument/2006/relationships" xmlns:w14="http://schemas.microsoft.com/office/word/2010/wordml">
-              <w:rPr>
-                <w:rFonts w:ascii="Arial" w:hAnsi="Arial" w:eastAsia="Arial" w:cs="Arial"/>
-                <w:sz w:val="20"/>
-                <w:szCs w:val="20"/>
-                <w:color w:val="111111"/>
-              </w:rPr>
-              <w:t xml:space="preserve">42.67</w:t>
-            </w:r>
-          </w:p>
-        </w:tc>
-      </w:tr>
-      <w:tr>
-        <w:trPr>
-          <w:cantSplit/>
-          <w:trHeight w:val="412" w:hRule="auto"/>
-        </w:trPr>
-        <w:tc>
-          <w:tcPr>
-            <w:tcBorders/>
-            <w:shd w:val="clear" w:color="auto" w:fill="EFEFEF"/>
-            <w:tcMar>
-              <w:top w:w="0" w:type="dxa"/>
-              <w:bottom w:w="0" w:type="dxa"/>
-              <w:left w:w="0" w:type="dxa"/>
-              <w:right w:w="0" w:type="dxa"/>
-            </w:tcMar>
-            <w:vAlign w:val="center"/>
-          </w:tcPr>
-          <w:p>
-            <w:pPr>
-              <w:jc w:val="right"/>
-              <w:spacing w:after="40" w:before="40"/>
-              <w:ind w:firstLine="0" w:left="40" w:right="40"/>
-            </w:pPr>
-            <w:r xmlns:w="http://schemas.openxmlformats.org/wordprocessingml/2006/main" xmlns:wp="http://schemas.openxmlformats.org/drawingml/2006/wordprocessingDrawing" xmlns:r="http://schemas.openxmlformats.org/officeDocument/2006/relationships" xmlns:w14="http://schemas.microsoft.com/office/word/2010/wordml">
-              <w:rPr>
-                <w:rFonts w:ascii="Arial" w:hAnsi="Arial" w:eastAsia="Arial" w:cs="Arial"/>
-                <w:sz w:val="20"/>
-                <w:szCs w:val="20"/>
-                <w:color w:val="111111"/>
-              </w:rPr>
-              <w:t xml:space="preserve">13-WALK-19.0</w:t>
-            </w:r>
-          </w:p>
-        </w:tc>
-        <w:tc>
-          <w:tcPr>
-            <w:tcBorders/>
-            <w:shd w:val="clear" w:color="auto" w:fill="EFEFEF"/>
-            <w:tcMar>
-              <w:top w:w="0" w:type="dxa"/>
-              <w:bottom w:w="0" w:type="dxa"/>
-              <w:left w:w="0" w:type="dxa"/>
-              <w:right w:w="0" w:type="dxa"/>
-            </w:tcMar>
-            <w:vAlign w:val="center"/>
-          </w:tcPr>
-          <w:p>
-            <w:pPr>
-              <w:jc w:val="center"/>
-              <w:spacing w:after="40" w:before="40"/>
-              <w:ind w:firstLine="0" w:left="40" w:right="40"/>
-            </w:pPr>
-            <w:r xmlns:w="http://schemas.openxmlformats.org/wordprocessingml/2006/main" xmlns:wp="http://schemas.openxmlformats.org/drawingml/2006/wordprocessingDrawing" xmlns:r="http://schemas.openxmlformats.org/officeDocument/2006/relationships" xmlns:w14="http://schemas.microsoft.com/office/word/2010/wordml">
-              <w:rPr>
-                <w:rFonts w:ascii="Arial" w:hAnsi="Arial" w:eastAsia="Arial" w:cs="Arial"/>
-                <w:sz w:val="20"/>
-                <w:szCs w:val="20"/>
-                <w:color w:val="111111"/>
-              </w:rPr>
-              <w:t xml:space="preserve">8</w:t>
-            </w:r>
-          </w:p>
-        </w:tc>
-        <w:tc>
-          <w:tcPr>
-            <w:tcBorders/>
-            <w:shd w:val="clear" w:color="auto" w:fill="EFEFEF"/>
-            <w:tcMar>
-              <w:top w:w="0" w:type="dxa"/>
-              <w:bottom w:w="0" w:type="dxa"/>
-              <w:left w:w="0" w:type="dxa"/>
-              <w:right w:w="0" w:type="dxa"/>
-            </w:tcMar>
-            <w:vAlign w:val="center"/>
-          </w:tcPr>
-          <w:p>
-            <w:pPr>
-              <w:jc w:val="center"/>
-              <w:spacing w:after="40" w:before="40"/>
-              <w:ind w:firstLine="0" w:left="40" w:right="40"/>
-            </w:pPr>
-            <w:r xmlns:w="http://schemas.openxmlformats.org/wordprocessingml/2006/main" xmlns:wp="http://schemas.openxmlformats.org/drawingml/2006/wordprocessingDrawing" xmlns:r="http://schemas.openxmlformats.org/officeDocument/2006/relationships" xmlns:w14="http://schemas.microsoft.com/office/word/2010/wordml">
-              <w:rPr>
-                <w:rFonts w:ascii="Arial" w:hAnsi="Arial" w:eastAsia="Arial" w:cs="Arial"/>
-                <w:sz w:val="20"/>
-                <w:szCs w:val="20"/>
-                <w:color w:val="111111"/>
-              </w:rPr>
-              <w:t xml:space="preserve">3</w:t>
-            </w:r>
-          </w:p>
-        </w:tc>
-        <w:tc>
-          <w:tcPr>
-            <w:tcBorders/>
-            <w:shd w:val="clear" w:color="auto" w:fill="EFEFEF"/>
-            <w:tcMar>
-              <w:top w:w="0" w:type="dxa"/>
-              <w:bottom w:w="0" w:type="dxa"/>
-              <w:left w:w="0" w:type="dxa"/>
-              <w:right w:w="0" w:type="dxa"/>
-            </w:tcMar>
-            <w:vAlign w:val="center"/>
-          </w:tcPr>
-          <w:p>
-            <w:pPr>
-              <w:jc w:val="center"/>
-              <w:spacing w:after="40" w:before="40"/>
-              <w:ind w:firstLine="0" w:left="40" w:right="40"/>
-            </w:pPr>
-            <w:r xmlns:w="http://schemas.openxmlformats.org/wordprocessingml/2006/main" xmlns:wp="http://schemas.openxmlformats.org/drawingml/2006/wordprocessingDrawing" xmlns:r="http://schemas.openxmlformats.org/officeDocument/2006/relationships" xmlns:w14="http://schemas.microsoft.com/office/word/2010/wordml">
-              <w:rPr>
-                <w:rFonts w:ascii="Arial" w:hAnsi="Arial" w:eastAsia="Arial" w:cs="Arial"/>
-                <w:sz w:val="20"/>
-                <w:szCs w:val="20"/>
-                <w:color w:val="111111"/>
-              </w:rPr>
-              <w:t xml:space="preserve">Moderate</w:t>
-            </w:r>
-          </w:p>
-        </w:tc>
-        <w:tc>
-          <w:tcPr>
-            <w:tcBorders/>
-            <w:shd w:val="clear" w:color="auto" w:fill="EFEFEF"/>
-            <w:tcMar>
-              <w:top w:w="0" w:type="dxa"/>
-              <w:bottom w:w="0" w:type="dxa"/>
-              <w:left w:w="0" w:type="dxa"/>
-              <w:right w:w="0" w:type="dxa"/>
-            </w:tcMar>
-            <w:vAlign w:val="center"/>
-          </w:tcPr>
-          <w:p>
-            <w:pPr>
-              <w:jc w:val="center"/>
-              <w:spacing w:after="40" w:before="40"/>
-              <w:ind w:firstLine="0" w:left="40" w:right="40"/>
-            </w:pPr>
-            <w:r xmlns:w="http://schemas.openxmlformats.org/wordprocessingml/2006/main" xmlns:wp="http://schemas.openxmlformats.org/drawingml/2006/wordprocessingDrawing" xmlns:r="http://schemas.openxmlformats.org/officeDocument/2006/relationships" xmlns:w14="http://schemas.microsoft.com/office/word/2010/wordml">
-              <w:rPr>
-                <w:rFonts w:ascii="Arial" w:hAnsi="Arial" w:eastAsia="Arial" w:cs="Arial"/>
-                <w:sz w:val="20"/>
-                <w:szCs w:val="20"/>
-                <w:color w:val="111111"/>
-              </w:rPr>
-              <w:t xml:space="preserve">Toxic</w:t>
-            </w:r>
-          </w:p>
-        </w:tc>
-        <w:tc>
-          <w:tcPr>
-            <w:tcBorders/>
-            <w:shd w:val="clear" w:color="auto" w:fill="EFEFEF"/>
-            <w:tcMar>
-              <w:top w:w="0" w:type="dxa"/>
-              <w:bottom w:w="0" w:type="dxa"/>
-              <w:left w:w="0" w:type="dxa"/>
-              <w:right w:w="0" w:type="dxa"/>
-            </w:tcMar>
-            <w:vAlign w:val="center"/>
-          </w:tcPr>
-          <w:p>
-            <w:pPr>
-              <w:jc w:val="center"/>
-              <w:spacing w:after="40" w:before="40"/>
-              <w:ind w:firstLine="0" w:left="40" w:right="40"/>
-            </w:pPr>
-            <w:r xmlns:w="http://schemas.openxmlformats.org/wordprocessingml/2006/main" xmlns:wp="http://schemas.openxmlformats.org/drawingml/2006/wordprocessingDrawing" xmlns:r="http://schemas.openxmlformats.org/officeDocument/2006/relationships" xmlns:w14="http://schemas.microsoft.com/office/word/2010/wordml">
-              <w:rPr>
-                <w:rFonts w:ascii="Arial" w:hAnsi="Arial" w:eastAsia="Arial" w:cs="Arial"/>
-                <w:sz w:val="20"/>
-                <w:szCs w:val="20"/>
-                <w:color w:val="111111"/>
-              </w:rPr>
-              <w:t xml:space="preserve">37.3</w:t>
-            </w:r>
-          </w:p>
-        </w:tc>
-        <w:tc>
-          <w:tcPr>
-            <w:tcBorders/>
-            <w:shd w:val="clear" w:color="auto" w:fill="EFEFEF"/>
-            <w:tcMar>
-              <w:top w:w="0" w:type="dxa"/>
-              <w:bottom w:w="0" w:type="dxa"/>
-              <w:left w:w="0" w:type="dxa"/>
-              <w:right w:w="0" w:type="dxa"/>
-            </w:tcMar>
-            <w:vAlign w:val="center"/>
-          </w:tcPr>
-          <w:p>
-            <w:pPr>
-              <w:jc w:val="center"/>
-              <w:spacing w:after="40" w:before="40"/>
-              <w:ind w:firstLine="0" w:left="40" w:right="40"/>
-            </w:pPr>
-            <w:r xmlns:w="http://schemas.openxmlformats.org/wordprocessingml/2006/main" xmlns:wp="http://schemas.openxmlformats.org/drawingml/2006/wordprocessingDrawing" xmlns:r="http://schemas.openxmlformats.org/officeDocument/2006/relationships" xmlns:w14="http://schemas.microsoft.com/office/word/2010/wordml">
-              <w:rPr>
-                <w:rFonts w:ascii="Arial" w:hAnsi="Arial" w:eastAsia="Arial" w:cs="Arial"/>
-                <w:sz w:val="20"/>
-                <w:szCs w:val="20"/>
-                <w:color w:val="111111"/>
-              </w:rPr>
-              <w:t xml:space="preserve">84.11</w:t>
+              <w:t xml:space="preserve">&gt; 100</w:t>
             </w:r>
           </w:p>
         </w:tc>
@@ -953,7 +1425,7 @@
         <w:tc>
           <w:tcPr>
             <w:tcBorders/>
-            <w:shd w:val="clear" w:color="auto" w:fill="FFFFFF"/>
+            <w:shd w:val="clear" w:color="auto" w:fill="EFEFEF"/>
             <w:tcMar>
               <w:top w:w="0" w:type="dxa"/>
               <w:bottom w:w="0" w:type="dxa"/>
@@ -975,72 +1447,43 @@
                 <w:szCs w:val="20"/>
                 <w:color w:val="111111"/>
               </w:rPr>
-              <w:t xml:space="preserve">13-WALK-22.8</w:t>
-            </w:r>
-          </w:p>
-        </w:tc>
-        <w:tc>
-          <w:tcPr>
-            <w:tcBorders/>
-            <w:shd w:val="clear" w:color="auto" w:fill="FFFFFF"/>
-            <w:tcMar>
-              <w:top w:w="0" w:type="dxa"/>
-              <w:bottom w:w="0" w:type="dxa"/>
-              <w:left w:w="0" w:type="dxa"/>
-              <w:right w:w="0" w:type="dxa"/>
-            </w:tcMar>
-            <w:vAlign w:val="center"/>
-          </w:tcPr>
-          <w:p>
-            <w:pPr>
-              <w:jc w:val="center"/>
-              <w:spacing w:after="40" w:before="40"/>
-              <w:ind w:firstLine="0" w:left="40" w:right="40"/>
-            </w:pPr>
-            <w:r xmlns:w="http://schemas.openxmlformats.org/wordprocessingml/2006/main" xmlns:wp="http://schemas.openxmlformats.org/drawingml/2006/wordprocessingDrawing" xmlns:r="http://schemas.openxmlformats.org/officeDocument/2006/relationships" xmlns:w14="http://schemas.microsoft.com/office/word/2010/wordml">
-              <w:rPr>
-                <w:rFonts w:ascii="Arial" w:hAnsi="Arial" w:eastAsia="Arial" w:cs="Arial"/>
-                <w:sz w:val="20"/>
-                <w:szCs w:val="20"/>
-                <w:color w:val="111111"/>
-              </w:rPr>
-              <w:t xml:space="preserve">8</w:t>
-            </w:r>
-          </w:p>
-        </w:tc>
-        <w:tc>
-          <w:tcPr>
-            <w:tcBorders/>
-            <w:shd w:val="clear" w:color="auto" w:fill="FFFFFF"/>
-            <w:tcMar>
-              <w:top w:w="0" w:type="dxa"/>
-              <w:bottom w:w="0" w:type="dxa"/>
-              <w:left w:w="0" w:type="dxa"/>
-              <w:right w:w="0" w:type="dxa"/>
-            </w:tcMar>
-            <w:vAlign w:val="center"/>
-          </w:tcPr>
-          <w:p>
-            <w:pPr>
-              <w:jc w:val="center"/>
-              <w:spacing w:after="40" w:before="40"/>
-              <w:ind w:firstLine="0" w:left="40" w:right="40"/>
-            </w:pPr>
-            <w:r xmlns:w="http://schemas.openxmlformats.org/wordprocessingml/2006/main" xmlns:wp="http://schemas.openxmlformats.org/drawingml/2006/wordprocessingDrawing" xmlns:r="http://schemas.openxmlformats.org/officeDocument/2006/relationships" xmlns:w14="http://schemas.microsoft.com/office/word/2010/wordml">
-              <w:rPr>
-                <w:rFonts w:ascii="Arial" w:hAnsi="Arial" w:eastAsia="Arial" w:cs="Arial"/>
-                <w:sz w:val="20"/>
-                <w:szCs w:val="20"/>
-                <w:color w:val="111111"/>
-              </w:rPr>
-              <w:t xml:space="preserve">3</w:t>
-            </w:r>
-          </w:p>
-        </w:tc>
-        <w:tc>
-          <w:tcPr>
-            <w:tcBorders/>
-            <w:shd w:val="clear" w:color="auto" w:fill="FFFFFF"/>
+              <w:t xml:space="preserve">13-WALK-29.9</w:t>
+            </w:r>
+          </w:p>
+        </w:tc>
+        <w:tc>
+          <w:tcPr>
+            <w:tcBorders/>
+            <w:shd w:val="clear" w:color="auto" w:fill="EFEFEF"/>
+            <w:tcMar>
+              <w:top w:w="0" w:type="dxa"/>
+              <w:bottom w:w="0" w:type="dxa"/>
+              <w:left w:w="0" w:type="dxa"/>
+              <w:right w:w="0" w:type="dxa"/>
+            </w:tcMar>
+            <w:vAlign w:val="center"/>
+          </w:tcPr>
+          <w:p>
+            <w:pPr>
+              <w:jc w:val="center"/>
+              <w:spacing w:after="40" w:before="40"/>
+              <w:ind w:firstLine="0" w:left="40" w:right="40"/>
+            </w:pPr>
+            <w:r xmlns:w="http://schemas.openxmlformats.org/wordprocessingml/2006/main" xmlns:wp="http://schemas.openxmlformats.org/drawingml/2006/wordprocessingDrawing" xmlns:r="http://schemas.openxmlformats.org/officeDocument/2006/relationships" xmlns:w14="http://schemas.microsoft.com/office/word/2010/wordml">
+              <w:rPr>
+                <w:rFonts w:ascii="Arial" w:hAnsi="Arial" w:eastAsia="Arial" w:cs="Arial"/>
+                <w:sz w:val="20"/>
+                <w:szCs w:val="20"/>
+                <w:color w:val="111111"/>
+              </w:rPr>
+              <w:t xml:space="preserve">8/3/2017</w:t>
+            </w:r>
+          </w:p>
+        </w:tc>
+        <w:tc>
+          <w:tcPr>
+            <w:tcBorders/>
+            <w:shd w:val="clear" w:color="auto" w:fill="EFEFEF"/>
             <w:tcMar>
               <w:top w:w="0" w:type="dxa"/>
               <w:bottom w:w="0" w:type="dxa"/>
@@ -1069,7 +1512,7 @@
         <w:tc>
           <w:tcPr>
             <w:tcBorders/>
-            <w:shd w:val="clear" w:color="auto" w:fill="FFFFFF"/>
+            <w:shd w:val="clear" w:color="auto" w:fill="EFEFEF"/>
             <w:tcMar>
               <w:top w:w="0" w:type="dxa"/>
               <w:bottom w:w="0" w:type="dxa"/>
@@ -1098,36 +1541,36 @@
         <w:tc>
           <w:tcPr>
             <w:tcBorders/>
-            <w:shd w:val="clear" w:color="auto" w:fill="FFFFFF"/>
-            <w:tcMar>
-              <w:top w:w="0" w:type="dxa"/>
-              <w:bottom w:w="0" w:type="dxa"/>
-              <w:left w:w="0" w:type="dxa"/>
-              <w:right w:w="0" w:type="dxa"/>
-            </w:tcMar>
-            <w:vAlign w:val="center"/>
-          </w:tcPr>
-          <w:p>
-            <w:pPr>
-              <w:jc w:val="center"/>
-              <w:spacing w:after="40" w:before="40"/>
-              <w:ind w:firstLine="0" w:left="40" w:right="40"/>
-            </w:pPr>
-            <w:r xmlns:w="http://schemas.openxmlformats.org/wordprocessingml/2006/main" xmlns:wp="http://schemas.openxmlformats.org/drawingml/2006/wordprocessingDrawing" xmlns:r="http://schemas.openxmlformats.org/officeDocument/2006/relationships" xmlns:w14="http://schemas.microsoft.com/office/word/2010/wordml">
-              <w:rPr>
-                <w:rFonts w:ascii="Arial" w:hAnsi="Arial" w:eastAsia="Arial" w:cs="Arial"/>
-                <w:sz w:val="20"/>
-                <w:szCs w:val="20"/>
-                <w:color w:val="111111"/>
-              </w:rPr>
-              <w:t xml:space="preserve">42.33</w:t>
-            </w:r>
-          </w:p>
-        </w:tc>
-        <w:tc>
-          <w:tcPr>
-            <w:tcBorders/>
-            <w:shd w:val="clear" w:color="auto" w:fill="FFFFFF"/>
+            <w:shd w:val="clear" w:color="auto" w:fill="EFEFEF"/>
+            <w:tcMar>
+              <w:top w:w="0" w:type="dxa"/>
+              <w:bottom w:w="0" w:type="dxa"/>
+              <w:left w:w="0" w:type="dxa"/>
+              <w:right w:w="0" w:type="dxa"/>
+            </w:tcMar>
+            <w:vAlign w:val="center"/>
+          </w:tcPr>
+          <w:p>
+            <w:pPr>
+              <w:jc w:val="center"/>
+              <w:spacing w:after="40" w:before="40"/>
+              <w:ind w:firstLine="0" w:left="40" w:right="40"/>
+            </w:pPr>
+            <w:r xmlns:w="http://schemas.openxmlformats.org/wordprocessingml/2006/main" xmlns:wp="http://schemas.openxmlformats.org/drawingml/2006/wordprocessingDrawing" xmlns:r="http://schemas.openxmlformats.org/officeDocument/2006/relationships" xmlns:w14="http://schemas.microsoft.com/office/word/2010/wordml">
+              <w:rPr>
+                <w:rFonts w:ascii="Arial" w:hAnsi="Arial" w:eastAsia="Arial" w:cs="Arial"/>
+                <w:sz w:val="20"/>
+                <w:szCs w:val="20"/>
+                <w:color w:val="111111"/>
+              </w:rPr>
+              <w:t xml:space="preserve">43.07</w:t>
+            </w:r>
+          </w:p>
+        </w:tc>
+        <w:tc>
+          <w:tcPr>
+            <w:tcBorders/>
+            <w:shd w:val="clear" w:color="auto" w:fill="EFEFEF"/>
             <w:tcMar>
               <w:top w:w="0" w:type="dxa"/>
               <w:bottom w:w="0" w:type="dxa"/>
@@ -1157,12 +1600,12 @@
       <w:tr>
         <w:trPr>
           <w:cantSplit/>
-          <w:trHeight w:val="412" w:hRule="auto"/>
+          <w:trHeight w:val="414" w:hRule="auto"/>
         </w:trPr>
         <w:tc>
           <w:tcPr>
             <w:tcBorders/>
-            <w:shd w:val="clear" w:color="auto" w:fill="EFEFEF"/>
+            <w:shd w:val="clear" w:color="auto" w:fill="FFFFFF"/>
             <w:tcMar>
               <w:top w:w="0" w:type="dxa"/>
               <w:bottom w:w="0" w:type="dxa"/>
@@ -1191,65 +1634,36 @@
         <w:tc>
           <w:tcPr>
             <w:tcBorders/>
-            <w:shd w:val="clear" w:color="auto" w:fill="EFEFEF"/>
-            <w:tcMar>
-              <w:top w:w="0" w:type="dxa"/>
-              <w:bottom w:w="0" w:type="dxa"/>
-              <w:left w:w="0" w:type="dxa"/>
-              <w:right w:w="0" w:type="dxa"/>
-            </w:tcMar>
-            <w:vAlign w:val="center"/>
-          </w:tcPr>
-          <w:p>
-            <w:pPr>
-              <w:jc w:val="center"/>
-              <w:spacing w:after="40" w:before="40"/>
-              <w:ind w:firstLine="0" w:left="40" w:right="40"/>
-            </w:pPr>
-            <w:r xmlns:w="http://schemas.openxmlformats.org/wordprocessingml/2006/main" xmlns:wp="http://schemas.openxmlformats.org/drawingml/2006/wordprocessingDrawing" xmlns:r="http://schemas.openxmlformats.org/officeDocument/2006/relationships" xmlns:w14="http://schemas.microsoft.com/office/word/2010/wordml">
-              <w:rPr>
-                <w:rFonts w:ascii="Arial" w:hAnsi="Arial" w:eastAsia="Arial" w:cs="Arial"/>
-                <w:sz w:val="20"/>
-                <w:szCs w:val="20"/>
-                <w:color w:val="111111"/>
-              </w:rPr>
-              <w:t xml:space="preserve">8</w:t>
-            </w:r>
-          </w:p>
-        </w:tc>
-        <w:tc>
-          <w:tcPr>
-            <w:tcBorders/>
-            <w:shd w:val="clear" w:color="auto" w:fill="EFEFEF"/>
-            <w:tcMar>
-              <w:top w:w="0" w:type="dxa"/>
-              <w:bottom w:w="0" w:type="dxa"/>
-              <w:left w:w="0" w:type="dxa"/>
-              <w:right w:w="0" w:type="dxa"/>
-            </w:tcMar>
-            <w:vAlign w:val="center"/>
-          </w:tcPr>
-          <w:p>
-            <w:pPr>
-              <w:jc w:val="center"/>
-              <w:spacing w:after="40" w:before="40"/>
-              <w:ind w:firstLine="0" w:left="40" w:right="40"/>
-            </w:pPr>
-            <w:r xmlns:w="http://schemas.openxmlformats.org/wordprocessingml/2006/main" xmlns:wp="http://schemas.openxmlformats.org/drawingml/2006/wordprocessingDrawing" xmlns:r="http://schemas.openxmlformats.org/officeDocument/2006/relationships" xmlns:w14="http://schemas.microsoft.com/office/word/2010/wordml">
-              <w:rPr>
-                <w:rFonts w:ascii="Arial" w:hAnsi="Arial" w:eastAsia="Arial" w:cs="Arial"/>
-                <w:sz w:val="20"/>
-                <w:szCs w:val="20"/>
-                <w:color w:val="111111"/>
-              </w:rPr>
-              <w:t xml:space="preserve">3</w:t>
-            </w:r>
-          </w:p>
-        </w:tc>
-        <w:tc>
-          <w:tcPr>
-            <w:tcBorders/>
-            <w:shd w:val="clear" w:color="auto" w:fill="EFEFEF"/>
+            <w:shd w:val="clear" w:color="auto" w:fill="FFFFFF"/>
+            <w:tcMar>
+              <w:top w:w="0" w:type="dxa"/>
+              <w:bottom w:w="0" w:type="dxa"/>
+              <w:left w:w="0" w:type="dxa"/>
+              <w:right w:w="0" w:type="dxa"/>
+            </w:tcMar>
+            <w:vAlign w:val="center"/>
+          </w:tcPr>
+          <w:p>
+            <w:pPr>
+              <w:jc w:val="center"/>
+              <w:spacing w:after="40" w:before="40"/>
+              <w:ind w:firstLine="0" w:left="40" w:right="40"/>
+            </w:pPr>
+            <w:r xmlns:w="http://schemas.openxmlformats.org/wordprocessingml/2006/main" xmlns:wp="http://schemas.openxmlformats.org/drawingml/2006/wordprocessingDrawing" xmlns:r="http://schemas.openxmlformats.org/officeDocument/2006/relationships" xmlns:w14="http://schemas.microsoft.com/office/word/2010/wordml">
+              <w:rPr>
+                <w:rFonts w:ascii="Arial" w:hAnsi="Arial" w:eastAsia="Arial" w:cs="Arial"/>
+                <w:sz w:val="20"/>
+                <w:szCs w:val="20"/>
+                <w:color w:val="111111"/>
+              </w:rPr>
+              <w:t xml:space="preserve">8/3/2017</w:t>
+            </w:r>
+          </w:p>
+        </w:tc>
+        <w:tc>
+          <w:tcPr>
+            <w:tcBorders/>
+            <w:shd w:val="clear" w:color="auto" w:fill="FFFFFF"/>
             <w:tcMar>
               <w:top w:w="0" w:type="dxa"/>
               <w:bottom w:w="0" w:type="dxa"/>
@@ -1278,7 +1692,7 @@
         <w:tc>
           <w:tcPr>
             <w:tcBorders/>
-            <w:shd w:val="clear" w:color="auto" w:fill="EFEFEF"/>
+            <w:shd w:val="clear" w:color="auto" w:fill="FFFFFF"/>
             <w:tcMar>
               <w:top w:w="0" w:type="dxa"/>
               <w:bottom w:w="0" w:type="dxa"/>
@@ -1307,7 +1721,7 @@
         <w:tc>
           <w:tcPr>
             <w:tcBorders/>
-            <w:shd w:val="clear" w:color="auto" w:fill="EFEFEF"/>
+            <w:shd w:val="clear" w:color="auto" w:fill="FFFFFF"/>
             <w:tcMar>
               <w:top w:w="0" w:type="dxa"/>
               <w:bottom w:w="0" w:type="dxa"/>
@@ -1336,7 +1750,7 @@
         <w:tc>
           <w:tcPr>
             <w:tcBorders/>
-            <w:shd w:val="clear" w:color="auto" w:fill="EFEFEF"/>
+            <w:shd w:val="clear" w:color="auto" w:fill="FFFFFF"/>
             <w:tcMar>
               <w:top w:w="0" w:type="dxa"/>
               <w:bottom w:w="0" w:type="dxa"/>
@@ -1371,7 +1785,7 @@
         <w:tc>
           <w:tcPr>
             <w:tcBorders/>
-            <w:shd w:val="clear" w:color="auto" w:fill="FFFFFF"/>
+            <w:shd w:val="clear" w:color="auto" w:fill="EFEFEF"/>
             <w:tcMar>
               <w:top w:w="0" w:type="dxa"/>
               <w:bottom w:w="0" w:type="dxa"/>
@@ -1393,72 +1807,43 @@
                 <w:szCs w:val="20"/>
                 <w:color w:val="111111"/>
               </w:rPr>
-              <w:t xml:space="preserve">13-WALK-29.9</w:t>
-            </w:r>
-          </w:p>
-        </w:tc>
-        <w:tc>
-          <w:tcPr>
-            <w:tcBorders/>
-            <w:shd w:val="clear" w:color="auto" w:fill="FFFFFF"/>
-            <w:tcMar>
-              <w:top w:w="0" w:type="dxa"/>
-              <w:bottom w:w="0" w:type="dxa"/>
-              <w:left w:w="0" w:type="dxa"/>
-              <w:right w:w="0" w:type="dxa"/>
-            </w:tcMar>
-            <w:vAlign w:val="center"/>
-          </w:tcPr>
-          <w:p>
-            <w:pPr>
-              <w:jc w:val="center"/>
-              <w:spacing w:after="40" w:before="40"/>
-              <w:ind w:firstLine="0" w:left="40" w:right="40"/>
-            </w:pPr>
-            <w:r xmlns:w="http://schemas.openxmlformats.org/wordprocessingml/2006/main" xmlns:wp="http://schemas.openxmlformats.org/drawingml/2006/wordprocessingDrawing" xmlns:r="http://schemas.openxmlformats.org/officeDocument/2006/relationships" xmlns:w14="http://schemas.microsoft.com/office/word/2010/wordml">
-              <w:rPr>
-                <w:rFonts w:ascii="Arial" w:hAnsi="Arial" w:eastAsia="Arial" w:cs="Arial"/>
-                <w:sz w:val="20"/>
-                <w:szCs w:val="20"/>
-                <w:color w:val="111111"/>
-              </w:rPr>
-              <w:t xml:space="preserve">8</w:t>
-            </w:r>
-          </w:p>
-        </w:tc>
-        <w:tc>
-          <w:tcPr>
-            <w:tcBorders/>
-            <w:shd w:val="clear" w:color="auto" w:fill="FFFFFF"/>
-            <w:tcMar>
-              <w:top w:w="0" w:type="dxa"/>
-              <w:bottom w:w="0" w:type="dxa"/>
-              <w:left w:w="0" w:type="dxa"/>
-              <w:right w:w="0" w:type="dxa"/>
-            </w:tcMar>
-            <w:vAlign w:val="center"/>
-          </w:tcPr>
-          <w:p>
-            <w:pPr>
-              <w:jc w:val="center"/>
-              <w:spacing w:after="40" w:before="40"/>
-              <w:ind w:firstLine="0" w:left="40" w:right="40"/>
-            </w:pPr>
-            <w:r xmlns:w="http://schemas.openxmlformats.org/wordprocessingml/2006/main" xmlns:wp="http://schemas.openxmlformats.org/drawingml/2006/wordprocessingDrawing" xmlns:r="http://schemas.openxmlformats.org/officeDocument/2006/relationships" xmlns:w14="http://schemas.microsoft.com/office/word/2010/wordml">
-              <w:rPr>
-                <w:rFonts w:ascii="Arial" w:hAnsi="Arial" w:eastAsia="Arial" w:cs="Arial"/>
-                <w:sz w:val="20"/>
-                <w:szCs w:val="20"/>
-                <w:color w:val="111111"/>
-              </w:rPr>
-              <w:t xml:space="preserve">3</w:t>
-            </w:r>
-          </w:p>
-        </w:tc>
-        <w:tc>
-          <w:tcPr>
-            <w:tcBorders/>
-            <w:shd w:val="clear" w:color="auto" w:fill="FFFFFF"/>
+              <w:t xml:space="preserve">13-WALK-22.8</w:t>
+            </w:r>
+          </w:p>
+        </w:tc>
+        <w:tc>
+          <w:tcPr>
+            <w:tcBorders/>
+            <w:shd w:val="clear" w:color="auto" w:fill="EFEFEF"/>
+            <w:tcMar>
+              <w:top w:w="0" w:type="dxa"/>
+              <w:bottom w:w="0" w:type="dxa"/>
+              <w:left w:w="0" w:type="dxa"/>
+              <w:right w:w="0" w:type="dxa"/>
+            </w:tcMar>
+            <w:vAlign w:val="center"/>
+          </w:tcPr>
+          <w:p>
+            <w:pPr>
+              <w:jc w:val="center"/>
+              <w:spacing w:after="40" w:before="40"/>
+              <w:ind w:firstLine="0" w:left="40" w:right="40"/>
+            </w:pPr>
+            <w:r xmlns:w="http://schemas.openxmlformats.org/wordprocessingml/2006/main" xmlns:wp="http://schemas.openxmlformats.org/drawingml/2006/wordprocessingDrawing" xmlns:r="http://schemas.openxmlformats.org/officeDocument/2006/relationships" xmlns:w14="http://schemas.microsoft.com/office/word/2010/wordml">
+              <w:rPr>
+                <w:rFonts w:ascii="Arial" w:hAnsi="Arial" w:eastAsia="Arial" w:cs="Arial"/>
+                <w:sz w:val="20"/>
+                <w:szCs w:val="20"/>
+                <w:color w:val="111111"/>
+              </w:rPr>
+              <w:t xml:space="preserve">8/3/2017</w:t>
+            </w:r>
+          </w:p>
+        </w:tc>
+        <w:tc>
+          <w:tcPr>
+            <w:tcBorders/>
+            <w:shd w:val="clear" w:color="auto" w:fill="EFEFEF"/>
             <w:tcMar>
               <w:top w:w="0" w:type="dxa"/>
               <w:bottom w:w="0" w:type="dxa"/>
@@ -1487,7 +1872,7 @@
         <w:tc>
           <w:tcPr>
             <w:tcBorders/>
-            <w:shd w:val="clear" w:color="auto" w:fill="FFFFFF"/>
+            <w:shd w:val="clear" w:color="auto" w:fill="EFEFEF"/>
             <w:tcMar>
               <w:top w:w="0" w:type="dxa"/>
               <w:bottom w:w="0" w:type="dxa"/>
@@ -1516,70 +1901,6 @@
         <w:tc>
           <w:tcPr>
             <w:tcBorders/>
-            <w:shd w:val="clear" w:color="auto" w:fill="FFFFFF"/>
-            <w:tcMar>
-              <w:top w:w="0" w:type="dxa"/>
-              <w:bottom w:w="0" w:type="dxa"/>
-              <w:left w:w="0" w:type="dxa"/>
-              <w:right w:w="0" w:type="dxa"/>
-            </w:tcMar>
-            <w:vAlign w:val="center"/>
-          </w:tcPr>
-          <w:p>
-            <w:pPr>
-              <w:jc w:val="center"/>
-              <w:spacing w:after="40" w:before="40"/>
-              <w:ind w:firstLine="0" w:left="40" w:right="40"/>
-            </w:pPr>
-            <w:r xmlns:w="http://schemas.openxmlformats.org/wordprocessingml/2006/main" xmlns:wp="http://schemas.openxmlformats.org/drawingml/2006/wordprocessingDrawing" xmlns:r="http://schemas.openxmlformats.org/officeDocument/2006/relationships" xmlns:w14="http://schemas.microsoft.com/office/word/2010/wordml">
-              <w:rPr>
-                <w:rFonts w:ascii="Arial" w:hAnsi="Arial" w:eastAsia="Arial" w:cs="Arial"/>
-                <w:sz w:val="20"/>
-                <w:szCs w:val="20"/>
-                <w:color w:val="111111"/>
-              </w:rPr>
-              <w:t xml:space="preserve">43.07</w:t>
-            </w:r>
-          </w:p>
-        </w:tc>
-        <w:tc>
-          <w:tcPr>
-            <w:tcBorders/>
-            <w:shd w:val="clear" w:color="auto" w:fill="FFFFFF"/>
-            <w:tcMar>
-              <w:top w:w="0" w:type="dxa"/>
-              <w:bottom w:w="0" w:type="dxa"/>
-              <w:left w:w="0" w:type="dxa"/>
-              <w:right w:w="0" w:type="dxa"/>
-            </w:tcMar>
-            <w:vAlign w:val="center"/>
-          </w:tcPr>
-          <w:p>
-            <w:pPr>
-              <w:jc w:val="center"/>
-              <w:spacing w:after="40" w:before="40"/>
-              <w:ind w:firstLine="0" w:left="40" w:right="40"/>
-            </w:pPr>
-            <w:r xmlns:w="http://schemas.openxmlformats.org/wordprocessingml/2006/main" xmlns:wp="http://schemas.openxmlformats.org/drawingml/2006/wordprocessingDrawing" xmlns:r="http://schemas.openxmlformats.org/officeDocument/2006/relationships" xmlns:w14="http://schemas.microsoft.com/office/word/2010/wordml">
-              <w:rPr>
-                <w:rFonts w:ascii="Arial" w:hAnsi="Arial" w:eastAsia="Arial" w:cs="Arial"/>
-                <w:sz w:val="20"/>
-                <w:szCs w:val="20"/>
-                <w:color w:val="111111"/>
-              </w:rPr>
-              <w:t xml:space="preserve">&gt; 100</w:t>
-            </w:r>
-          </w:p>
-        </w:tc>
-      </w:tr>
-      <w:tr>
-        <w:trPr>
-          <w:cantSplit/>
-          <w:trHeight w:val="412" w:hRule="auto"/>
-        </w:trPr>
-        <w:tc>
-          <w:tcPr>
-            <w:tcBorders/>
             <w:shd w:val="clear" w:color="auto" w:fill="EFEFEF"/>
             <w:tcMar>
               <w:top w:w="0" w:type="dxa"/>
@@ -1591,163 +1912,18 @@
           </w:tcPr>
           <w:p>
             <w:pPr>
-              <w:jc w:val="right"/>
-              <w:spacing w:after="40" w:before="40"/>
-              <w:ind w:firstLine="0" w:left="40" w:right="40"/>
-            </w:pPr>
-            <w:r xmlns:w="http://schemas.openxmlformats.org/wordprocessingml/2006/main" xmlns:wp="http://schemas.openxmlformats.org/drawingml/2006/wordprocessingDrawing" xmlns:r="http://schemas.openxmlformats.org/officeDocument/2006/relationships" xmlns:w14="http://schemas.microsoft.com/office/word/2010/wordml">
-              <w:rPr>
-                <w:rFonts w:ascii="Arial" w:hAnsi="Arial" w:eastAsia="Arial" w:cs="Arial"/>
-                <w:sz w:val="20"/>
-                <w:szCs w:val="20"/>
-                <w:color w:val="111111"/>
-              </w:rPr>
-              <w:t xml:space="preserve">13-WALK-35.6</w:t>
-            </w:r>
-          </w:p>
-        </w:tc>
-        <w:tc>
-          <w:tcPr>
-            <w:tcBorders/>
-            <w:shd w:val="clear" w:color="auto" w:fill="EFEFEF"/>
-            <w:tcMar>
-              <w:top w:w="0" w:type="dxa"/>
-              <w:bottom w:w="0" w:type="dxa"/>
-              <w:left w:w="0" w:type="dxa"/>
-              <w:right w:w="0" w:type="dxa"/>
-            </w:tcMar>
-            <w:vAlign w:val="center"/>
-          </w:tcPr>
-          <w:p>
-            <w:pPr>
-              <w:jc w:val="center"/>
-              <w:spacing w:after="40" w:before="40"/>
-              <w:ind w:firstLine="0" w:left="40" w:right="40"/>
-            </w:pPr>
-            <w:r xmlns:w="http://schemas.openxmlformats.org/wordprocessingml/2006/main" xmlns:wp="http://schemas.openxmlformats.org/drawingml/2006/wordprocessingDrawing" xmlns:r="http://schemas.openxmlformats.org/officeDocument/2006/relationships" xmlns:w14="http://schemas.microsoft.com/office/word/2010/wordml">
-              <w:rPr>
-                <w:rFonts w:ascii="Arial" w:hAnsi="Arial" w:eastAsia="Arial" w:cs="Arial"/>
-                <w:sz w:val="20"/>
-                <w:szCs w:val="20"/>
-                <w:color w:val="111111"/>
-              </w:rPr>
-              <w:t xml:space="preserve">8</w:t>
-            </w:r>
-          </w:p>
-        </w:tc>
-        <w:tc>
-          <w:tcPr>
-            <w:tcBorders/>
-            <w:shd w:val="clear" w:color="auto" w:fill="EFEFEF"/>
-            <w:tcMar>
-              <w:top w:w="0" w:type="dxa"/>
-              <w:bottom w:w="0" w:type="dxa"/>
-              <w:left w:w="0" w:type="dxa"/>
-              <w:right w:w="0" w:type="dxa"/>
-            </w:tcMar>
-            <w:vAlign w:val="center"/>
-          </w:tcPr>
-          <w:p>
-            <w:pPr>
-              <w:jc w:val="center"/>
-              <w:spacing w:after="40" w:before="40"/>
-              <w:ind w:firstLine="0" w:left="40" w:right="40"/>
-            </w:pPr>
-            <w:r xmlns:w="http://schemas.openxmlformats.org/wordprocessingml/2006/main" xmlns:wp="http://schemas.openxmlformats.org/drawingml/2006/wordprocessingDrawing" xmlns:r="http://schemas.openxmlformats.org/officeDocument/2006/relationships" xmlns:w14="http://schemas.microsoft.com/office/word/2010/wordml">
-              <w:rPr>
-                <w:rFonts w:ascii="Arial" w:hAnsi="Arial" w:eastAsia="Arial" w:cs="Arial"/>
-                <w:sz w:val="20"/>
-                <w:szCs w:val="20"/>
-                <w:color w:val="111111"/>
-              </w:rPr>
-              <w:t xml:space="preserve">2</w:t>
-            </w:r>
-          </w:p>
-        </w:tc>
-        <w:tc>
-          <w:tcPr>
-            <w:tcBorders/>
-            <w:shd w:val="clear" w:color="auto" w:fill="EFEFEF"/>
-            <w:tcMar>
-              <w:top w:w="0" w:type="dxa"/>
-              <w:bottom w:w="0" w:type="dxa"/>
-              <w:left w:w="0" w:type="dxa"/>
-              <w:right w:w="0" w:type="dxa"/>
-            </w:tcMar>
-            <w:vAlign w:val="center"/>
-          </w:tcPr>
-          <w:p>
-            <w:pPr>
-              <w:jc w:val="center"/>
-              <w:spacing w:after="40" w:before="40"/>
-              <w:ind w:firstLine="0" w:left="40" w:right="40"/>
-            </w:pPr>
-            <w:r xmlns:w="http://schemas.openxmlformats.org/wordprocessingml/2006/main" xmlns:wp="http://schemas.openxmlformats.org/drawingml/2006/wordprocessingDrawing" xmlns:r="http://schemas.openxmlformats.org/officeDocument/2006/relationships" xmlns:w14="http://schemas.microsoft.com/office/word/2010/wordml">
-              <w:rPr>
-                <w:rFonts w:ascii="Arial" w:hAnsi="Arial" w:eastAsia="Arial" w:cs="Arial"/>
-                <w:sz w:val="20"/>
-                <w:szCs w:val="20"/>
-                <w:color w:val="111111"/>
-              </w:rPr>
-              <w:t xml:space="preserve">Moderate</w:t>
-            </w:r>
-          </w:p>
-        </w:tc>
-        <w:tc>
-          <w:tcPr>
-            <w:tcBorders/>
-            <w:shd w:val="clear" w:color="auto" w:fill="EFEFEF"/>
-            <w:tcMar>
-              <w:top w:w="0" w:type="dxa"/>
-              <w:bottom w:w="0" w:type="dxa"/>
-              <w:left w:w="0" w:type="dxa"/>
-              <w:right w:w="0" w:type="dxa"/>
-            </w:tcMar>
-            <w:vAlign w:val="center"/>
-          </w:tcPr>
-          <w:p>
-            <w:pPr>
-              <w:jc w:val="center"/>
-              <w:spacing w:after="40" w:before="40"/>
-              <w:ind w:firstLine="0" w:left="40" w:right="40"/>
-            </w:pPr>
-            <w:r xmlns:w="http://schemas.openxmlformats.org/wordprocessingml/2006/main" xmlns:wp="http://schemas.openxmlformats.org/drawingml/2006/wordprocessingDrawing" xmlns:r="http://schemas.openxmlformats.org/officeDocument/2006/relationships" xmlns:w14="http://schemas.microsoft.com/office/word/2010/wordml">
-              <w:rPr>
-                <w:rFonts w:ascii="Arial" w:hAnsi="Arial" w:eastAsia="Arial" w:cs="Arial"/>
-                <w:sz w:val="20"/>
-                <w:szCs w:val="20"/>
-                <w:color w:val="111111"/>
-              </w:rPr>
-              <w:t xml:space="preserve">Non-toxic</w:t>
-            </w:r>
-          </w:p>
-        </w:tc>
-        <w:tc>
-          <w:tcPr>
-            <w:tcBorders/>
-            <w:shd w:val="clear" w:color="auto" w:fill="EFEFEF"/>
-            <w:tcMar>
-              <w:top w:w="0" w:type="dxa"/>
-              <w:bottom w:w="0" w:type="dxa"/>
-              <w:left w:w="0" w:type="dxa"/>
-              <w:right w:w="0" w:type="dxa"/>
-            </w:tcMar>
-            <w:vAlign w:val="center"/>
-          </w:tcPr>
-          <w:p>
-            <w:pPr>
-              <w:jc w:val="center"/>
-              <w:spacing w:after="40" w:before="40"/>
-              <w:ind w:firstLine="0" w:left="40" w:right="40"/>
-            </w:pPr>
-            <w:r xmlns:w="http://schemas.openxmlformats.org/wordprocessingml/2006/main" xmlns:wp="http://schemas.openxmlformats.org/drawingml/2006/wordprocessingDrawing" xmlns:r="http://schemas.openxmlformats.org/officeDocument/2006/relationships" xmlns:w14="http://schemas.microsoft.com/office/word/2010/wordml">
-              <w:rPr>
-                <w:rFonts w:ascii="Arial" w:hAnsi="Arial" w:eastAsia="Arial" w:cs="Arial"/>
-                <w:sz w:val="20"/>
-                <w:szCs w:val="20"/>
-                <w:color w:val="111111"/>
-              </w:rPr>
-              <w:t xml:space="preserve">38.73</w:t>
+              <w:jc w:val="center"/>
+              <w:spacing w:after="40" w:before="40"/>
+              <w:ind w:firstLine="0" w:left="40" w:right="40"/>
+            </w:pPr>
+            <w:r xmlns:w="http://schemas.openxmlformats.org/wordprocessingml/2006/main" xmlns:wp="http://schemas.openxmlformats.org/drawingml/2006/wordprocessingDrawing" xmlns:r="http://schemas.openxmlformats.org/officeDocument/2006/relationships" xmlns:w14="http://schemas.microsoft.com/office/word/2010/wordml">
+              <w:rPr>
+                <w:rFonts w:ascii="Arial" w:hAnsi="Arial" w:eastAsia="Arial" w:cs="Arial"/>
+                <w:sz w:val="20"/>
+                <w:szCs w:val="20"/>
+                <w:color w:val="111111"/>
+              </w:rPr>
+              <w:t xml:space="preserve">42.33</w:t>
             </w:r>
           </w:p>
         </w:tc>
@@ -1811,7 +1987,7 @@
                 <w:szCs w:val="20"/>
                 <w:color w:val="111111"/>
               </w:rPr>
-              <w:t xml:space="preserve">13-MONH-4.1</w:t>
+              <w:t xml:space="preserve">13-WALK-19.0</w:t>
             </w:r>
           </w:p>
         </w:tc>
@@ -1840,7 +2016,7 @@
                 <w:szCs w:val="20"/>
                 <w:color w:val="111111"/>
               </w:rPr>
-              <w:t xml:space="preserve">7</w:t>
+              <w:t xml:space="preserve">8/3/2017</w:t>
             </w:r>
           </w:p>
         </w:tc>
@@ -1869,7 +2045,7 @@
                 <w:szCs w:val="20"/>
                 <w:color w:val="111111"/>
               </w:rPr>
-              <w:t xml:space="preserve">26</w:t>
+              <w:t xml:space="preserve">Moderate</w:t>
             </w:r>
           </w:p>
         </w:tc>
@@ -1898,7 +2074,7 @@
                 <w:szCs w:val="20"/>
                 <w:color w:val="111111"/>
               </w:rPr>
-              <w:t xml:space="preserve">Moderate</w:t>
+              <w:t xml:space="preserve">Toxic</w:t>
             </w:r>
           </w:p>
         </w:tc>
@@ -1927,6 +2103,128 @@
                 <w:szCs w:val="20"/>
                 <w:color w:val="111111"/>
               </w:rPr>
+              <w:t xml:space="preserve">37.3</w:t>
+            </w:r>
+          </w:p>
+        </w:tc>
+        <w:tc>
+          <w:tcPr>
+            <w:tcBorders/>
+            <w:shd w:val="clear" w:color="auto" w:fill="FFFFFF"/>
+            <w:tcMar>
+              <w:top w:w="0" w:type="dxa"/>
+              <w:bottom w:w="0" w:type="dxa"/>
+              <w:left w:w="0" w:type="dxa"/>
+              <w:right w:w="0" w:type="dxa"/>
+            </w:tcMar>
+            <w:vAlign w:val="center"/>
+          </w:tcPr>
+          <w:p>
+            <w:pPr>
+              <w:jc w:val="center"/>
+              <w:spacing w:after="40" w:before="40"/>
+              <w:ind w:firstLine="0" w:left="40" w:right="40"/>
+            </w:pPr>
+            <w:r xmlns:w="http://schemas.openxmlformats.org/wordprocessingml/2006/main" xmlns:wp="http://schemas.openxmlformats.org/drawingml/2006/wordprocessingDrawing" xmlns:r="http://schemas.openxmlformats.org/officeDocument/2006/relationships" xmlns:w14="http://schemas.microsoft.com/office/word/2010/wordml">
+              <w:rPr>
+                <w:rFonts w:ascii="Arial" w:hAnsi="Arial" w:eastAsia="Arial" w:cs="Arial"/>
+                <w:sz w:val="20"/>
+                <w:szCs w:val="20"/>
+                <w:color w:val="111111"/>
+              </w:rPr>
+              <w:t xml:space="preserve">84.11</w:t>
+            </w:r>
+          </w:p>
+        </w:tc>
+      </w:tr>
+      <w:tr>
+        <w:trPr>
+          <w:cantSplit/>
+          <w:trHeight w:val="414" w:hRule="auto"/>
+        </w:trPr>
+        <w:tc>
+          <w:tcPr>
+            <w:tcBorders/>
+            <w:shd w:val="clear" w:color="auto" w:fill="EFEFEF"/>
+            <w:tcMar>
+              <w:top w:w="0" w:type="dxa"/>
+              <w:bottom w:w="0" w:type="dxa"/>
+              <w:left w:w="0" w:type="dxa"/>
+              <w:right w:w="0" w:type="dxa"/>
+            </w:tcMar>
+            <w:vAlign w:val="center"/>
+          </w:tcPr>
+          <w:p>
+            <w:pPr>
+              <w:jc w:val="right"/>
+              <w:spacing w:after="40" w:before="40"/>
+              <w:ind w:firstLine="0" w:left="40" w:right="40"/>
+            </w:pPr>
+            <w:r xmlns:w="http://schemas.openxmlformats.org/wordprocessingml/2006/main" xmlns:wp="http://schemas.openxmlformats.org/drawingml/2006/wordprocessingDrawing" xmlns:r="http://schemas.openxmlformats.org/officeDocument/2006/relationships" xmlns:w14="http://schemas.microsoft.com/office/word/2010/wordml">
+              <w:rPr>
+                <w:rFonts w:ascii="Arial" w:hAnsi="Arial" w:eastAsia="Arial" w:cs="Arial"/>
+                <w:sz w:val="20"/>
+                <w:szCs w:val="20"/>
+                <w:color w:val="111111"/>
+              </w:rPr>
+              <w:t xml:space="preserve">13-GUNK-0.4</w:t>
+            </w:r>
+          </w:p>
+        </w:tc>
+        <w:tc>
+          <w:tcPr>
+            <w:tcBorders/>
+            <w:shd w:val="clear" w:color="auto" w:fill="EFEFEF"/>
+            <w:tcMar>
+              <w:top w:w="0" w:type="dxa"/>
+              <w:bottom w:w="0" w:type="dxa"/>
+              <w:left w:w="0" w:type="dxa"/>
+              <w:right w:w="0" w:type="dxa"/>
+            </w:tcMar>
+            <w:vAlign w:val="center"/>
+          </w:tcPr>
+          <w:p>
+            <w:pPr>
+              <w:jc w:val="center"/>
+              <w:spacing w:after="40" w:before="40"/>
+              <w:ind w:firstLine="0" w:left="40" w:right="40"/>
+            </w:pPr>
+            <w:r xmlns:w="http://schemas.openxmlformats.org/wordprocessingml/2006/main" xmlns:wp="http://schemas.openxmlformats.org/drawingml/2006/wordprocessingDrawing" xmlns:r="http://schemas.openxmlformats.org/officeDocument/2006/relationships" xmlns:w14="http://schemas.microsoft.com/office/word/2010/wordml">
+              <w:rPr>
+                <w:rFonts w:ascii="Arial" w:hAnsi="Arial" w:eastAsia="Arial" w:cs="Arial"/>
+                <w:sz w:val="20"/>
+                <w:szCs w:val="20"/>
+                <w:color w:val="111111"/>
+              </w:rPr>
+              <w:t xml:space="preserve">8/3/2017</w:t>
+            </w:r>
+          </w:p>
+        </w:tc>
+        <w:tc>
+          <w:tcPr>
+            <w:tcBorders/>
+            <w:shd w:val="clear" w:color="auto" w:fill="EFEFEF"/>
+            <w:tcMar>
+              <w:top w:w="0" w:type="dxa"/>
+              <w:bottom w:w="0" w:type="dxa"/>
+              <w:left w:w="0" w:type="dxa"/>
+              <w:right w:w="0" w:type="dxa"/>
+            </w:tcMar>
+            <w:vAlign w:val="center"/>
+          </w:tcPr>
+          <w:p>
+            <w:pPr>
+              <w:jc w:val="center"/>
+              <w:spacing w:after="40" w:before="40"/>
+              <w:ind w:firstLine="0" w:left="40" w:right="40"/>
+            </w:pPr>
+            <w:r xmlns:w="http://schemas.openxmlformats.org/wordprocessingml/2006/main" xmlns:wp="http://schemas.openxmlformats.org/drawingml/2006/wordprocessingDrawing" xmlns:r="http://schemas.openxmlformats.org/officeDocument/2006/relationships" xmlns:w14="http://schemas.microsoft.com/office/word/2010/wordml">
+              <w:rPr>
+                <w:rFonts w:ascii="Arial" w:hAnsi="Arial" w:eastAsia="Arial" w:cs="Arial"/>
+                <w:sz w:val="20"/>
+                <w:szCs w:val="20"/>
+                <w:color w:val="111111"/>
+              </w:rPr>
               <w:t xml:space="preserve">Non-toxic</w:t>
             </w:r>
           </w:p>
@@ -1934,58 +2232,87 @@
         <w:tc>
           <w:tcPr>
             <w:tcBorders/>
-            <w:shd w:val="clear" w:color="auto" w:fill="FFFFFF"/>
-            <w:tcMar>
-              <w:top w:w="0" w:type="dxa"/>
-              <w:bottom w:w="0" w:type="dxa"/>
-              <w:left w:w="0" w:type="dxa"/>
-              <w:right w:w="0" w:type="dxa"/>
-            </w:tcMar>
-            <w:vAlign w:val="center"/>
-          </w:tcPr>
-          <w:p>
-            <w:pPr>
-              <w:jc w:val="center"/>
-              <w:spacing w:after="40" w:before="40"/>
-              <w:ind w:firstLine="0" w:left="40" w:right="40"/>
-            </w:pPr>
-            <w:r xmlns:w="http://schemas.openxmlformats.org/wordprocessingml/2006/main" xmlns:wp="http://schemas.openxmlformats.org/drawingml/2006/wordprocessingDrawing" xmlns:r="http://schemas.openxmlformats.org/officeDocument/2006/relationships" xmlns:w14="http://schemas.microsoft.com/office/word/2010/wordml">
-              <w:rPr>
-                <w:rFonts w:ascii="Arial" w:hAnsi="Arial" w:eastAsia="Arial" w:cs="Arial"/>
-                <w:sz w:val="20"/>
-                <w:szCs w:val="20"/>
-                <w:color w:val="111111"/>
-              </w:rPr>
-              <w:t xml:space="preserve">24.29</w:t>
-            </w:r>
-          </w:p>
-        </w:tc>
-        <w:tc>
-          <w:tcPr>
-            <w:tcBorders/>
-            <w:shd w:val="clear" w:color="auto" w:fill="FFFFFF"/>
-            <w:tcMar>
-              <w:top w:w="0" w:type="dxa"/>
-              <w:bottom w:w="0" w:type="dxa"/>
-              <w:left w:w="0" w:type="dxa"/>
-              <w:right w:w="0" w:type="dxa"/>
-            </w:tcMar>
-            <w:vAlign w:val="center"/>
-          </w:tcPr>
-          <w:p>
-            <w:pPr>
-              <w:jc w:val="center"/>
-              <w:spacing w:after="40" w:before="40"/>
-              <w:ind w:firstLine="0" w:left="40" w:right="40"/>
-            </w:pPr>
-            <w:r xmlns:w="http://schemas.openxmlformats.org/wordprocessingml/2006/main" xmlns:wp="http://schemas.openxmlformats.org/drawingml/2006/wordprocessingDrawing" xmlns:r="http://schemas.openxmlformats.org/officeDocument/2006/relationships" xmlns:w14="http://schemas.microsoft.com/office/word/2010/wordml">
-              <w:rPr>
-                <w:rFonts w:ascii="Arial" w:hAnsi="Arial" w:eastAsia="Arial" w:cs="Arial"/>
-                <w:sz w:val="20"/>
-                <w:szCs w:val="20"/>
-                <w:color w:val="111111"/>
-              </w:rPr>
-              <w:t xml:space="preserve">&gt; 100</w:t>
+            <w:shd w:val="clear" w:color="auto" w:fill="EFEFEF"/>
+            <w:tcMar>
+              <w:top w:w="0" w:type="dxa"/>
+              <w:bottom w:w="0" w:type="dxa"/>
+              <w:left w:w="0" w:type="dxa"/>
+              <w:right w:w="0" w:type="dxa"/>
+            </w:tcMar>
+            <w:vAlign w:val="center"/>
+          </w:tcPr>
+          <w:p>
+            <w:pPr>
+              <w:jc w:val="center"/>
+              <w:spacing w:after="40" w:before="40"/>
+              <w:ind w:firstLine="0" w:left="40" w:right="40"/>
+            </w:pPr>
+            <w:r xmlns:w="http://schemas.openxmlformats.org/wordprocessingml/2006/main" xmlns:wp="http://schemas.openxmlformats.org/drawingml/2006/wordprocessingDrawing" xmlns:r="http://schemas.openxmlformats.org/officeDocument/2006/relationships" xmlns:w14="http://schemas.microsoft.com/office/word/2010/wordml">
+              <w:rPr>
+                <w:rFonts w:ascii="Arial" w:hAnsi="Arial" w:eastAsia="Arial" w:cs="Arial"/>
+                <w:sz w:val="20"/>
+                <w:szCs w:val="20"/>
+                <w:color w:val="111111"/>
+              </w:rPr>
+              <w:t xml:space="preserve">Toxic</w:t>
+            </w:r>
+          </w:p>
+        </w:tc>
+        <w:tc>
+          <w:tcPr>
+            <w:tcBorders/>
+            <w:shd w:val="clear" w:color="auto" w:fill="EFEFEF"/>
+            <w:tcMar>
+              <w:top w:w="0" w:type="dxa"/>
+              <w:bottom w:w="0" w:type="dxa"/>
+              <w:left w:w="0" w:type="dxa"/>
+              <w:right w:w="0" w:type="dxa"/>
+            </w:tcMar>
+            <w:vAlign w:val="center"/>
+          </w:tcPr>
+          <w:p>
+            <w:pPr>
+              <w:jc w:val="center"/>
+              <w:spacing w:after="40" w:before="40"/>
+              <w:ind w:firstLine="0" w:left="40" w:right="40"/>
+            </w:pPr>
+            <w:r xmlns:w="http://schemas.openxmlformats.org/wordprocessingml/2006/main" xmlns:wp="http://schemas.openxmlformats.org/drawingml/2006/wordprocessingDrawing" xmlns:r="http://schemas.openxmlformats.org/officeDocument/2006/relationships" xmlns:w14="http://schemas.microsoft.com/office/word/2010/wordml">
+              <w:rPr>
+                <w:rFonts w:ascii="Arial" w:hAnsi="Arial" w:eastAsia="Arial" w:cs="Arial"/>
+                <w:sz w:val="20"/>
+                <w:szCs w:val="20"/>
+                <w:color w:val="111111"/>
+              </w:rPr>
+              <w:t xml:space="preserve">64.1</w:t>
+            </w:r>
+          </w:p>
+        </w:tc>
+        <w:tc>
+          <w:tcPr>
+            <w:tcBorders/>
+            <w:shd w:val="clear" w:color="auto" w:fill="EFEFEF"/>
+            <w:tcMar>
+              <w:top w:w="0" w:type="dxa"/>
+              <w:bottom w:w="0" w:type="dxa"/>
+              <w:left w:w="0" w:type="dxa"/>
+              <w:right w:w="0" w:type="dxa"/>
+            </w:tcMar>
+            <w:vAlign w:val="center"/>
+          </w:tcPr>
+          <w:p>
+            <w:pPr>
+              <w:jc w:val="center"/>
+              <w:spacing w:after="40" w:before="40"/>
+              <w:ind w:firstLine="0" w:left="40" w:right="40"/>
+            </w:pPr>
+            <w:r xmlns:w="http://schemas.openxmlformats.org/wordprocessingml/2006/main" xmlns:wp="http://schemas.openxmlformats.org/drawingml/2006/wordprocessingDrawing" xmlns:r="http://schemas.openxmlformats.org/officeDocument/2006/relationships" xmlns:w14="http://schemas.microsoft.com/office/word/2010/wordml">
+              <w:rPr>
+                <w:rFonts w:ascii="Arial" w:hAnsi="Arial" w:eastAsia="Arial" w:cs="Arial"/>
+                <w:sz w:val="20"/>
+                <w:szCs w:val="20"/>
+                <w:color w:val="111111"/>
+              </w:rPr>
+              <w:t xml:space="preserve">42.67</w:t>
             </w:r>
           </w:p>
         </w:tc>
@@ -1998,7 +2325,7 @@
         <w:tc>
           <w:tcPr>
             <w:tcBorders/>
-            <w:shd w:val="clear" w:color="auto" w:fill="EFEFEF"/>
+            <w:shd w:val="clear" w:color="auto" w:fill="FFFFFF"/>
             <w:tcMar>
               <w:top w:w="0" w:type="dxa"/>
               <w:bottom w:w="0" w:type="dxa"/>
@@ -2020,72 +2347,43 @@
                 <w:szCs w:val="20"/>
                 <w:color w:val="111111"/>
               </w:rPr>
-              <w:t xml:space="preserve">13-MONH-0.4</w:t>
-            </w:r>
-          </w:p>
-        </w:tc>
-        <w:tc>
-          <w:tcPr>
-            <w:tcBorders/>
-            <w:shd w:val="clear" w:color="auto" w:fill="EFEFEF"/>
-            <w:tcMar>
-              <w:top w:w="0" w:type="dxa"/>
-              <w:bottom w:w="0" w:type="dxa"/>
-              <w:left w:w="0" w:type="dxa"/>
-              <w:right w:w="0" w:type="dxa"/>
-            </w:tcMar>
-            <w:vAlign w:val="center"/>
-          </w:tcPr>
-          <w:p>
-            <w:pPr>
-              <w:jc w:val="center"/>
-              <w:spacing w:after="40" w:before="40"/>
-              <w:ind w:firstLine="0" w:left="40" w:right="40"/>
-            </w:pPr>
-            <w:r xmlns:w="http://schemas.openxmlformats.org/wordprocessingml/2006/main" xmlns:wp="http://schemas.openxmlformats.org/drawingml/2006/wordprocessingDrawing" xmlns:r="http://schemas.openxmlformats.org/officeDocument/2006/relationships" xmlns:w14="http://schemas.microsoft.com/office/word/2010/wordml">
-              <w:rPr>
-                <w:rFonts w:ascii="Arial" w:hAnsi="Arial" w:eastAsia="Arial" w:cs="Arial"/>
-                <w:sz w:val="20"/>
-                <w:szCs w:val="20"/>
-                <w:color w:val="111111"/>
-              </w:rPr>
-              <w:t xml:space="preserve">8</w:t>
-            </w:r>
-          </w:p>
-        </w:tc>
-        <w:tc>
-          <w:tcPr>
-            <w:tcBorders/>
-            <w:shd w:val="clear" w:color="auto" w:fill="EFEFEF"/>
-            <w:tcMar>
-              <w:top w:w="0" w:type="dxa"/>
-              <w:bottom w:w="0" w:type="dxa"/>
-              <w:left w:w="0" w:type="dxa"/>
-              <w:right w:w="0" w:type="dxa"/>
-            </w:tcMar>
-            <w:vAlign w:val="center"/>
-          </w:tcPr>
-          <w:p>
-            <w:pPr>
-              <w:jc w:val="center"/>
-              <w:spacing w:after="40" w:before="40"/>
-              <w:ind w:firstLine="0" w:left="40" w:right="40"/>
-            </w:pPr>
-            <w:r xmlns:w="http://schemas.openxmlformats.org/wordprocessingml/2006/main" xmlns:wp="http://schemas.openxmlformats.org/drawingml/2006/wordprocessingDrawing" xmlns:r="http://schemas.openxmlformats.org/officeDocument/2006/relationships" xmlns:w14="http://schemas.microsoft.com/office/word/2010/wordml">
-              <w:rPr>
-                <w:rFonts w:ascii="Arial" w:hAnsi="Arial" w:eastAsia="Arial" w:cs="Arial"/>
-                <w:sz w:val="20"/>
-                <w:szCs w:val="20"/>
-                <w:color w:val="111111"/>
-              </w:rPr>
-              <w:t xml:space="preserve">2</w:t>
-            </w:r>
-          </w:p>
-        </w:tc>
-        <w:tc>
-          <w:tcPr>
-            <w:tcBorders/>
-            <w:shd w:val="clear" w:color="auto" w:fill="EFEFEF"/>
+              <w:t xml:space="preserve">13-WKLEI-0.6</w:t>
+            </w:r>
+          </w:p>
+        </w:tc>
+        <w:tc>
+          <w:tcPr>
+            <w:tcBorders/>
+            <w:shd w:val="clear" w:color="auto" w:fill="FFFFFF"/>
+            <w:tcMar>
+              <w:top w:w="0" w:type="dxa"/>
+              <w:bottom w:w="0" w:type="dxa"/>
+              <w:left w:w="0" w:type="dxa"/>
+              <w:right w:w="0" w:type="dxa"/>
+            </w:tcMar>
+            <w:vAlign w:val="center"/>
+          </w:tcPr>
+          <w:p>
+            <w:pPr>
+              <w:jc w:val="center"/>
+              <w:spacing w:after="40" w:before="40"/>
+              <w:ind w:firstLine="0" w:left="40" w:right="40"/>
+            </w:pPr>
+            <w:r xmlns:w="http://schemas.openxmlformats.org/wordprocessingml/2006/main" xmlns:wp="http://schemas.openxmlformats.org/drawingml/2006/wordprocessingDrawing" xmlns:r="http://schemas.openxmlformats.org/officeDocument/2006/relationships" xmlns:w14="http://schemas.microsoft.com/office/word/2010/wordml">
+              <w:rPr>
+                <w:rFonts w:ascii="Arial" w:hAnsi="Arial" w:eastAsia="Arial" w:cs="Arial"/>
+                <w:sz w:val="20"/>
+                <w:szCs w:val="20"/>
+                <w:color w:val="111111"/>
+              </w:rPr>
+              <w:t xml:space="preserve">8/3/2017</w:t>
+            </w:r>
+          </w:p>
+        </w:tc>
+        <w:tc>
+          <w:tcPr>
+            <w:tcBorders/>
+            <w:shd w:val="clear" w:color="auto" w:fill="FFFFFF"/>
             <w:tcMar>
               <w:top w:w="0" w:type="dxa"/>
               <w:bottom w:w="0" w:type="dxa"/>
@@ -2114,7 +2412,7 @@
         <w:tc>
           <w:tcPr>
             <w:tcBorders/>
-            <w:shd w:val="clear" w:color="auto" w:fill="EFEFEF"/>
+            <w:shd w:val="clear" w:color="auto" w:fill="FFFFFF"/>
             <w:tcMar>
               <w:top w:w="0" w:type="dxa"/>
               <w:bottom w:w="0" w:type="dxa"/>
@@ -2143,70 +2441,6 @@
         <w:tc>
           <w:tcPr>
             <w:tcBorders/>
-            <w:shd w:val="clear" w:color="auto" w:fill="EFEFEF"/>
-            <w:tcMar>
-              <w:top w:w="0" w:type="dxa"/>
-              <w:bottom w:w="0" w:type="dxa"/>
-              <w:left w:w="0" w:type="dxa"/>
-              <w:right w:w="0" w:type="dxa"/>
-            </w:tcMar>
-            <w:vAlign w:val="center"/>
-          </w:tcPr>
-          <w:p>
-            <w:pPr>
-              <w:jc w:val="center"/>
-              <w:spacing w:after="40" w:before="40"/>
-              <w:ind w:firstLine="0" w:left="40" w:right="40"/>
-            </w:pPr>
-            <w:r xmlns:w="http://schemas.openxmlformats.org/wordprocessingml/2006/main" xmlns:wp="http://schemas.openxmlformats.org/drawingml/2006/wordprocessingDrawing" xmlns:r="http://schemas.openxmlformats.org/officeDocument/2006/relationships" xmlns:w14="http://schemas.microsoft.com/office/word/2010/wordml">
-              <w:rPr>
-                <w:rFonts w:ascii="Arial" w:hAnsi="Arial" w:eastAsia="Arial" w:cs="Arial"/>
-                <w:sz w:val="20"/>
-                <w:szCs w:val="20"/>
-                <w:color w:val="111111"/>
-              </w:rPr>
-              <w:t xml:space="preserve">42.21</w:t>
-            </w:r>
-          </w:p>
-        </w:tc>
-        <w:tc>
-          <w:tcPr>
-            <w:tcBorders/>
-            <w:shd w:val="clear" w:color="auto" w:fill="EFEFEF"/>
-            <w:tcMar>
-              <w:top w:w="0" w:type="dxa"/>
-              <w:bottom w:w="0" w:type="dxa"/>
-              <w:left w:w="0" w:type="dxa"/>
-              <w:right w:w="0" w:type="dxa"/>
-            </w:tcMar>
-            <w:vAlign w:val="center"/>
-          </w:tcPr>
-          <w:p>
-            <w:pPr>
-              <w:jc w:val="center"/>
-              <w:spacing w:after="40" w:before="40"/>
-              <w:ind w:firstLine="0" w:left="40" w:right="40"/>
-            </w:pPr>
-            <w:r xmlns:w="http://schemas.openxmlformats.org/wordprocessingml/2006/main" xmlns:wp="http://schemas.openxmlformats.org/drawingml/2006/wordprocessingDrawing" xmlns:r="http://schemas.openxmlformats.org/officeDocument/2006/relationships" xmlns:w14="http://schemas.microsoft.com/office/word/2010/wordml">
-              <w:rPr>
-                <w:rFonts w:ascii="Arial" w:hAnsi="Arial" w:eastAsia="Arial" w:cs="Arial"/>
-                <w:sz w:val="20"/>
-                <w:szCs w:val="20"/>
-                <w:color w:val="111111"/>
-              </w:rPr>
-              <w:t xml:space="preserve">&gt; 100</w:t>
-            </w:r>
-          </w:p>
-        </w:tc>
-      </w:tr>
-      <w:tr>
-        <w:trPr>
-          <w:cantSplit/>
-          <w:trHeight w:val="414" w:hRule="auto"/>
-        </w:trPr>
-        <w:tc>
-          <w:tcPr>
-            <w:tcBorders/>
             <w:shd w:val="clear" w:color="auto" w:fill="FFFFFF"/>
             <w:tcMar>
               <w:top w:w="0" w:type="dxa"/>
@@ -2218,581 +2452,18 @@
           </w:tcPr>
           <w:p>
             <w:pPr>
-              <w:jc w:val="right"/>
-              <w:spacing w:after="40" w:before="40"/>
-              <w:ind w:firstLine="0" w:left="40" w:right="40"/>
-            </w:pPr>
-            <w:r xmlns:w="http://schemas.openxmlformats.org/wordprocessingml/2006/main" xmlns:wp="http://schemas.openxmlformats.org/drawingml/2006/wordprocessingDrawing" xmlns:r="http://schemas.openxmlformats.org/officeDocument/2006/relationships" xmlns:w14="http://schemas.microsoft.com/office/word/2010/wordml">
-              <w:rPr>
-                <w:rFonts w:ascii="Arial" w:hAnsi="Arial" w:eastAsia="Arial" w:cs="Arial"/>
-                <w:sz w:val="20"/>
-                <w:szCs w:val="20"/>
-                <w:color w:val="111111"/>
-              </w:rPr>
-              <w:t xml:space="preserve">13-WALK-46.6</w:t>
-            </w:r>
-          </w:p>
-        </w:tc>
-        <w:tc>
-          <w:tcPr>
-            <w:tcBorders/>
-            <w:shd w:val="clear" w:color="auto" w:fill="FFFFFF"/>
-            <w:tcMar>
-              <w:top w:w="0" w:type="dxa"/>
-              <w:bottom w:w="0" w:type="dxa"/>
-              <w:left w:w="0" w:type="dxa"/>
-              <w:right w:w="0" w:type="dxa"/>
-            </w:tcMar>
-            <w:vAlign w:val="center"/>
-          </w:tcPr>
-          <w:p>
-            <w:pPr>
-              <w:jc w:val="center"/>
-              <w:spacing w:after="40" w:before="40"/>
-              <w:ind w:firstLine="0" w:left="40" w:right="40"/>
-            </w:pPr>
-            <w:r xmlns:w="http://schemas.openxmlformats.org/wordprocessingml/2006/main" xmlns:wp="http://schemas.openxmlformats.org/drawingml/2006/wordprocessingDrawing" xmlns:r="http://schemas.openxmlformats.org/officeDocument/2006/relationships" xmlns:w14="http://schemas.microsoft.com/office/word/2010/wordml">
-              <w:rPr>
-                <w:rFonts w:ascii="Arial" w:hAnsi="Arial" w:eastAsia="Arial" w:cs="Arial"/>
-                <w:sz w:val="20"/>
-                <w:szCs w:val="20"/>
-                <w:color w:val="111111"/>
-              </w:rPr>
-              <w:t xml:space="preserve">8</w:t>
-            </w:r>
-          </w:p>
-        </w:tc>
-        <w:tc>
-          <w:tcPr>
-            <w:tcBorders/>
-            <w:shd w:val="clear" w:color="auto" w:fill="FFFFFF"/>
-            <w:tcMar>
-              <w:top w:w="0" w:type="dxa"/>
-              <w:bottom w:w="0" w:type="dxa"/>
-              <w:left w:w="0" w:type="dxa"/>
-              <w:right w:w="0" w:type="dxa"/>
-            </w:tcMar>
-            <w:vAlign w:val="center"/>
-          </w:tcPr>
-          <w:p>
-            <w:pPr>
-              <w:jc w:val="center"/>
-              <w:spacing w:after="40" w:before="40"/>
-              <w:ind w:firstLine="0" w:left="40" w:right="40"/>
-            </w:pPr>
-            <w:r xmlns:w="http://schemas.openxmlformats.org/wordprocessingml/2006/main" xmlns:wp="http://schemas.openxmlformats.org/drawingml/2006/wordprocessingDrawing" xmlns:r="http://schemas.openxmlformats.org/officeDocument/2006/relationships" xmlns:w14="http://schemas.microsoft.com/office/word/2010/wordml">
-              <w:rPr>
-                <w:rFonts w:ascii="Arial" w:hAnsi="Arial" w:eastAsia="Arial" w:cs="Arial"/>
-                <w:sz w:val="20"/>
-                <w:szCs w:val="20"/>
-                <w:color w:val="111111"/>
-              </w:rPr>
-              <w:t xml:space="preserve">2</w:t>
-            </w:r>
-          </w:p>
-        </w:tc>
-        <w:tc>
-          <w:tcPr>
-            <w:tcBorders/>
-            <w:shd w:val="clear" w:color="auto" w:fill="FFFFFF"/>
-            <w:tcMar>
-              <w:top w:w="0" w:type="dxa"/>
-              <w:bottom w:w="0" w:type="dxa"/>
-              <w:left w:w="0" w:type="dxa"/>
-              <w:right w:w="0" w:type="dxa"/>
-            </w:tcMar>
-            <w:vAlign w:val="center"/>
-          </w:tcPr>
-          <w:p>
-            <w:pPr>
-              <w:jc w:val="center"/>
-              <w:spacing w:after="40" w:before="40"/>
-              <w:ind w:firstLine="0" w:left="40" w:right="40"/>
-            </w:pPr>
-            <w:r xmlns:w="http://schemas.openxmlformats.org/wordprocessingml/2006/main" xmlns:wp="http://schemas.openxmlformats.org/drawingml/2006/wordprocessingDrawing" xmlns:r="http://schemas.openxmlformats.org/officeDocument/2006/relationships" xmlns:w14="http://schemas.microsoft.com/office/word/2010/wordml">
-              <w:rPr>
-                <w:rFonts w:ascii="Arial" w:hAnsi="Arial" w:eastAsia="Arial" w:cs="Arial"/>
-                <w:sz w:val="20"/>
-                <w:szCs w:val="20"/>
-                <w:color w:val="111111"/>
-              </w:rPr>
-              <w:t xml:space="preserve">Severe</w:t>
-            </w:r>
-          </w:p>
-        </w:tc>
-        <w:tc>
-          <w:tcPr>
-            <w:tcBorders/>
-            <w:shd w:val="clear" w:color="auto" w:fill="FFFFFF"/>
-            <w:tcMar>
-              <w:top w:w="0" w:type="dxa"/>
-              <w:bottom w:w="0" w:type="dxa"/>
-              <w:left w:w="0" w:type="dxa"/>
-              <w:right w:w="0" w:type="dxa"/>
-            </w:tcMar>
-            <w:vAlign w:val="center"/>
-          </w:tcPr>
-          <w:p>
-            <w:pPr>
-              <w:jc w:val="center"/>
-              <w:spacing w:after="40" w:before="40"/>
-              <w:ind w:firstLine="0" w:left="40" w:right="40"/>
-            </w:pPr>
-            <w:r xmlns:w="http://schemas.openxmlformats.org/wordprocessingml/2006/main" xmlns:wp="http://schemas.openxmlformats.org/drawingml/2006/wordprocessingDrawing" xmlns:r="http://schemas.openxmlformats.org/officeDocument/2006/relationships" xmlns:w14="http://schemas.microsoft.com/office/word/2010/wordml">
-              <w:rPr>
-                <w:rFonts w:ascii="Arial" w:hAnsi="Arial" w:eastAsia="Arial" w:cs="Arial"/>
-                <w:sz w:val="20"/>
-                <w:szCs w:val="20"/>
-                <w:color w:val="111111"/>
-              </w:rPr>
-              <w:t xml:space="preserve">Non-toxic</w:t>
-            </w:r>
-          </w:p>
-        </w:tc>
-        <w:tc>
-          <w:tcPr>
-            <w:tcBorders/>
-            <w:shd w:val="clear" w:color="auto" w:fill="FFFFFF"/>
-            <w:tcMar>
-              <w:top w:w="0" w:type="dxa"/>
-              <w:bottom w:w="0" w:type="dxa"/>
-              <w:left w:w="0" w:type="dxa"/>
-              <w:right w:w="0" w:type="dxa"/>
-            </w:tcMar>
-            <w:vAlign w:val="center"/>
-          </w:tcPr>
-          <w:p>
-            <w:pPr>
-              <w:jc w:val="center"/>
-              <w:spacing w:after="40" w:before="40"/>
-              <w:ind w:firstLine="0" w:left="40" w:right="40"/>
-            </w:pPr>
-            <w:r xmlns:w="http://schemas.openxmlformats.org/wordprocessingml/2006/main" xmlns:wp="http://schemas.openxmlformats.org/drawingml/2006/wordprocessingDrawing" xmlns:r="http://schemas.openxmlformats.org/officeDocument/2006/relationships" xmlns:w14="http://schemas.microsoft.com/office/word/2010/wordml">
-              <w:rPr>
-                <w:rFonts w:ascii="Arial" w:hAnsi="Arial" w:eastAsia="Arial" w:cs="Arial"/>
-                <w:sz w:val="20"/>
-                <w:szCs w:val="20"/>
-                <w:color w:val="111111"/>
-              </w:rPr>
-              <w:t xml:space="preserve">4.46</w:t>
-            </w:r>
-          </w:p>
-        </w:tc>
-        <w:tc>
-          <w:tcPr>
-            <w:tcBorders/>
-            <w:shd w:val="clear" w:color="auto" w:fill="FFFFFF"/>
-            <w:tcMar>
-              <w:top w:w="0" w:type="dxa"/>
-              <w:bottom w:w="0" w:type="dxa"/>
-              <w:left w:w="0" w:type="dxa"/>
-              <w:right w:w="0" w:type="dxa"/>
-            </w:tcMar>
-            <w:vAlign w:val="center"/>
-          </w:tcPr>
-          <w:p>
-            <w:pPr>
-              <w:jc w:val="center"/>
-              <w:spacing w:after="40" w:before="40"/>
-              <w:ind w:firstLine="0" w:left="40" w:right="40"/>
-            </w:pPr>
-            <w:r xmlns:w="http://schemas.openxmlformats.org/wordprocessingml/2006/main" xmlns:wp="http://schemas.openxmlformats.org/drawingml/2006/wordprocessingDrawing" xmlns:r="http://schemas.openxmlformats.org/officeDocument/2006/relationships" xmlns:w14="http://schemas.microsoft.com/office/word/2010/wordml">
-              <w:rPr>
-                <w:rFonts w:ascii="Arial" w:hAnsi="Arial" w:eastAsia="Arial" w:cs="Arial"/>
-                <w:sz w:val="20"/>
-                <w:szCs w:val="20"/>
-                <w:color w:val="111111"/>
-              </w:rPr>
-              <w:t xml:space="preserve">&gt; 100</w:t>
-            </w:r>
-          </w:p>
-        </w:tc>
-      </w:tr>
-      <w:tr>
-        <w:trPr>
-          <w:cantSplit/>
-          <w:trHeight w:val="414" w:hRule="auto"/>
-        </w:trPr>
-        <w:tc>
-          <w:tcPr>
-            <w:tcBorders/>
-            <w:shd w:val="clear" w:color="auto" w:fill="EFEFEF"/>
-            <w:tcMar>
-              <w:top w:w="0" w:type="dxa"/>
-              <w:bottom w:w="0" w:type="dxa"/>
-              <w:left w:w="0" w:type="dxa"/>
-              <w:right w:w="0" w:type="dxa"/>
-            </w:tcMar>
-            <w:vAlign w:val="center"/>
-          </w:tcPr>
-          <w:p>
-            <w:pPr>
-              <w:jc w:val="right"/>
-              <w:spacing w:after="40" w:before="40"/>
-              <w:ind w:firstLine="0" w:left="40" w:right="40"/>
-            </w:pPr>
-            <w:r xmlns:w="http://schemas.openxmlformats.org/wordprocessingml/2006/main" xmlns:wp="http://schemas.openxmlformats.org/drawingml/2006/wordprocessingDrawing" xmlns:r="http://schemas.openxmlformats.org/officeDocument/2006/relationships" xmlns:w14="http://schemas.microsoft.com/office/word/2010/wordml">
-              <w:rPr>
-                <w:rFonts w:ascii="Arial" w:hAnsi="Arial" w:eastAsia="Arial" w:cs="Arial"/>
-                <w:sz w:val="20"/>
-                <w:szCs w:val="20"/>
-                <w:color w:val="111111"/>
-              </w:rPr>
-              <w:t xml:space="preserve">13-WCHEE-0.6</w:t>
-            </w:r>
-          </w:p>
-        </w:tc>
-        <w:tc>
-          <w:tcPr>
-            <w:tcBorders/>
-            <w:shd w:val="clear" w:color="auto" w:fill="EFEFEF"/>
-            <w:tcMar>
-              <w:top w:w="0" w:type="dxa"/>
-              <w:bottom w:w="0" w:type="dxa"/>
-              <w:left w:w="0" w:type="dxa"/>
-              <w:right w:w="0" w:type="dxa"/>
-            </w:tcMar>
-            <w:vAlign w:val="center"/>
-          </w:tcPr>
-          <w:p>
-            <w:pPr>
-              <w:jc w:val="center"/>
-              <w:spacing w:after="40" w:before="40"/>
-              <w:ind w:firstLine="0" w:left="40" w:right="40"/>
-            </w:pPr>
-            <w:r xmlns:w="http://schemas.openxmlformats.org/wordprocessingml/2006/main" xmlns:wp="http://schemas.openxmlformats.org/drawingml/2006/wordprocessingDrawing" xmlns:r="http://schemas.openxmlformats.org/officeDocument/2006/relationships" xmlns:w14="http://schemas.microsoft.com/office/word/2010/wordml">
-              <w:rPr>
-                <w:rFonts w:ascii="Arial" w:hAnsi="Arial" w:eastAsia="Arial" w:cs="Arial"/>
-                <w:sz w:val="20"/>
-                <w:szCs w:val="20"/>
-                <w:color w:val="111111"/>
-              </w:rPr>
-              <w:t xml:space="preserve">8</w:t>
-            </w:r>
-          </w:p>
-        </w:tc>
-        <w:tc>
-          <w:tcPr>
-            <w:tcBorders/>
-            <w:shd w:val="clear" w:color="auto" w:fill="EFEFEF"/>
-            <w:tcMar>
-              <w:top w:w="0" w:type="dxa"/>
-              <w:bottom w:w="0" w:type="dxa"/>
-              <w:left w:w="0" w:type="dxa"/>
-              <w:right w:w="0" w:type="dxa"/>
-            </w:tcMar>
-            <w:vAlign w:val="center"/>
-          </w:tcPr>
-          <w:p>
-            <w:pPr>
-              <w:jc w:val="center"/>
-              <w:spacing w:after="40" w:before="40"/>
-              <w:ind w:firstLine="0" w:left="40" w:right="40"/>
-            </w:pPr>
-            <w:r xmlns:w="http://schemas.openxmlformats.org/wordprocessingml/2006/main" xmlns:wp="http://schemas.openxmlformats.org/drawingml/2006/wordprocessingDrawing" xmlns:r="http://schemas.openxmlformats.org/officeDocument/2006/relationships" xmlns:w14="http://schemas.microsoft.com/office/word/2010/wordml">
-              <w:rPr>
-                <w:rFonts w:ascii="Arial" w:hAnsi="Arial" w:eastAsia="Arial" w:cs="Arial"/>
-                <w:sz w:val="20"/>
-                <w:szCs w:val="20"/>
-                <w:color w:val="111111"/>
-              </w:rPr>
-              <w:t xml:space="preserve">2</w:t>
-            </w:r>
-          </w:p>
-        </w:tc>
-        <w:tc>
-          <w:tcPr>
-            <w:tcBorders/>
-            <w:shd w:val="clear" w:color="auto" w:fill="EFEFEF"/>
-            <w:tcMar>
-              <w:top w:w="0" w:type="dxa"/>
-              <w:bottom w:w="0" w:type="dxa"/>
-              <w:left w:w="0" w:type="dxa"/>
-              <w:right w:w="0" w:type="dxa"/>
-            </w:tcMar>
-            <w:vAlign w:val="center"/>
-          </w:tcPr>
-          <w:p>
-            <w:pPr>
-              <w:jc w:val="center"/>
-              <w:spacing w:after="40" w:before="40"/>
-              <w:ind w:firstLine="0" w:left="40" w:right="40"/>
-            </w:pPr>
-            <w:r xmlns:w="http://schemas.openxmlformats.org/wordprocessingml/2006/main" xmlns:wp="http://schemas.openxmlformats.org/drawingml/2006/wordprocessingDrawing" xmlns:r="http://schemas.openxmlformats.org/officeDocument/2006/relationships" xmlns:w14="http://schemas.microsoft.com/office/word/2010/wordml">
-              <w:rPr>
-                <w:rFonts w:ascii="Arial" w:hAnsi="Arial" w:eastAsia="Arial" w:cs="Arial"/>
-                <w:sz w:val="20"/>
-                <w:szCs w:val="20"/>
-                <w:color w:val="111111"/>
-              </w:rPr>
-              <w:t xml:space="preserve">Non-toxic</w:t>
-            </w:r>
-          </w:p>
-        </w:tc>
-        <w:tc>
-          <w:tcPr>
-            <w:tcBorders/>
-            <w:shd w:val="clear" w:color="auto" w:fill="EFEFEF"/>
-            <w:tcMar>
-              <w:top w:w="0" w:type="dxa"/>
-              <w:bottom w:w="0" w:type="dxa"/>
-              <w:left w:w="0" w:type="dxa"/>
-              <w:right w:w="0" w:type="dxa"/>
-            </w:tcMar>
-            <w:vAlign w:val="center"/>
-          </w:tcPr>
-          <w:p>
-            <w:pPr>
-              <w:jc w:val="center"/>
-              <w:spacing w:after="40" w:before="40"/>
-              <w:ind w:firstLine="0" w:left="40" w:right="40"/>
-            </w:pPr>
-            <w:r xmlns:w="http://schemas.openxmlformats.org/wordprocessingml/2006/main" xmlns:wp="http://schemas.openxmlformats.org/drawingml/2006/wordprocessingDrawing" xmlns:r="http://schemas.openxmlformats.org/officeDocument/2006/relationships" xmlns:w14="http://schemas.microsoft.com/office/word/2010/wordml">
-              <w:rPr>
-                <w:rFonts w:ascii="Arial" w:hAnsi="Arial" w:eastAsia="Arial" w:cs="Arial"/>
-                <w:sz w:val="20"/>
-                <w:szCs w:val="20"/>
-                <w:color w:val="111111"/>
-              </w:rPr>
-              <w:t xml:space="preserve">Non-toxic</w:t>
-            </w:r>
-          </w:p>
-        </w:tc>
-        <w:tc>
-          <w:tcPr>
-            <w:tcBorders/>
-            <w:shd w:val="clear" w:color="auto" w:fill="EFEFEF"/>
-            <w:tcMar>
-              <w:top w:w="0" w:type="dxa"/>
-              <w:bottom w:w="0" w:type="dxa"/>
-              <w:left w:w="0" w:type="dxa"/>
-              <w:right w:w="0" w:type="dxa"/>
-            </w:tcMar>
-            <w:vAlign w:val="center"/>
-          </w:tcPr>
-          <w:p>
-            <w:pPr>
-              <w:jc w:val="center"/>
-              <w:spacing w:after="40" w:before="40"/>
-              <w:ind w:firstLine="0" w:left="40" w:right="40"/>
-            </w:pPr>
-            <w:r xmlns:w="http://schemas.openxmlformats.org/wordprocessingml/2006/main" xmlns:wp="http://schemas.openxmlformats.org/drawingml/2006/wordprocessingDrawing" xmlns:r="http://schemas.openxmlformats.org/officeDocument/2006/relationships" xmlns:w14="http://schemas.microsoft.com/office/word/2010/wordml">
-              <w:rPr>
-                <w:rFonts w:ascii="Arial" w:hAnsi="Arial" w:eastAsia="Arial" w:cs="Arial"/>
-                <w:sz w:val="20"/>
-                <w:szCs w:val="20"/>
-                <w:color w:val="111111"/>
-              </w:rPr>
-              <w:t xml:space="preserve">65.38</w:t>
-            </w:r>
-          </w:p>
-        </w:tc>
-        <w:tc>
-          <w:tcPr>
-            <w:tcBorders/>
-            <w:shd w:val="clear" w:color="auto" w:fill="EFEFEF"/>
-            <w:tcMar>
-              <w:top w:w="0" w:type="dxa"/>
-              <w:bottom w:w="0" w:type="dxa"/>
-              <w:left w:w="0" w:type="dxa"/>
-              <w:right w:w="0" w:type="dxa"/>
-            </w:tcMar>
-            <w:vAlign w:val="center"/>
-          </w:tcPr>
-          <w:p>
-            <w:pPr>
-              <w:jc w:val="center"/>
-              <w:spacing w:after="40" w:before="40"/>
-              <w:ind w:firstLine="0" w:left="40" w:right="40"/>
-            </w:pPr>
-            <w:r xmlns:w="http://schemas.openxmlformats.org/wordprocessingml/2006/main" xmlns:wp="http://schemas.openxmlformats.org/drawingml/2006/wordprocessingDrawing" xmlns:r="http://schemas.openxmlformats.org/officeDocument/2006/relationships" xmlns:w14="http://schemas.microsoft.com/office/word/2010/wordml">
-              <w:rPr>
-                <w:rFonts w:ascii="Arial" w:hAnsi="Arial" w:eastAsia="Arial" w:cs="Arial"/>
-                <w:sz w:val="20"/>
-                <w:szCs w:val="20"/>
-                <w:color w:val="111111"/>
-              </w:rPr>
-              <w:t xml:space="preserve">&gt; 100</w:t>
-            </w:r>
-          </w:p>
-        </w:tc>
-      </w:tr>
-      <w:tr>
-        <w:trPr>
-          <w:cantSplit/>
-          <w:trHeight w:val="423" w:hRule="auto"/>
-        </w:trPr>
-        <w:tc>
-          <w:tcPr>
-            <w:tcBorders/>
-            <w:shd w:val="clear" w:color="auto" w:fill="FFFFFF"/>
-            <w:tcMar>
-              <w:top w:w="0" w:type="dxa"/>
-              <w:bottom w:w="0" w:type="dxa"/>
-              <w:left w:w="0" w:type="dxa"/>
-              <w:right w:w="0" w:type="dxa"/>
-            </w:tcMar>
-            <w:vAlign w:val="center"/>
-          </w:tcPr>
-          <w:p>
-            <w:pPr>
-              <w:jc w:val="right"/>
-              <w:spacing w:after="40" w:before="40"/>
-              <w:ind w:firstLine="0" w:left="40" w:right="40"/>
-            </w:pPr>
-            <w:r xmlns:w="http://schemas.openxmlformats.org/wordprocessingml/2006/main" xmlns:wp="http://schemas.openxmlformats.org/drawingml/2006/wordprocessingDrawing" xmlns:r="http://schemas.openxmlformats.org/officeDocument/2006/relationships" xmlns:w14="http://schemas.microsoft.com/office/word/2010/wordml">
-              <w:rPr>
-                <w:rFonts w:ascii="Arial" w:hAnsi="Arial" w:eastAsia="Arial" w:cs="Arial"/>
-                <w:sz w:val="20"/>
-                <w:szCs w:val="20"/>
-                <w:color w:val="111111"/>
-              </w:rPr>
-              <w:t xml:space="preserve">13-QKER-0.9</w:t>
-            </w:r>
-          </w:p>
-        </w:tc>
-        <w:tc>
-          <w:tcPr>
-            <w:tcBorders/>
-            <w:shd w:val="clear" w:color="auto" w:fill="FFFFFF"/>
-            <w:tcMar>
-              <w:top w:w="0" w:type="dxa"/>
-              <w:bottom w:w="0" w:type="dxa"/>
-              <w:left w:w="0" w:type="dxa"/>
-              <w:right w:w="0" w:type="dxa"/>
-            </w:tcMar>
-            <w:vAlign w:val="center"/>
-          </w:tcPr>
-          <w:p>
-            <w:pPr>
-              <w:jc w:val="center"/>
-              <w:spacing w:after="40" w:before="40"/>
-              <w:ind w:firstLine="0" w:left="40" w:right="40"/>
-            </w:pPr>
-            <w:r xmlns:w="http://schemas.openxmlformats.org/wordprocessingml/2006/main" xmlns:wp="http://schemas.openxmlformats.org/drawingml/2006/wordprocessingDrawing" xmlns:r="http://schemas.openxmlformats.org/officeDocument/2006/relationships" xmlns:w14="http://schemas.microsoft.com/office/word/2010/wordml">
-              <w:rPr>
-                <w:rFonts w:ascii="Arial" w:hAnsi="Arial" w:eastAsia="Arial" w:cs="Arial"/>
-                <w:sz w:val="20"/>
-                <w:szCs w:val="20"/>
-                <w:color w:val="111111"/>
-              </w:rPr>
-              <w:t xml:space="preserve">8</w:t>
-            </w:r>
-          </w:p>
-        </w:tc>
-        <w:tc>
-          <w:tcPr>
-            <w:tcBorders/>
-            <w:shd w:val="clear" w:color="auto" w:fill="FFFFFF"/>
-            <w:tcMar>
-              <w:top w:w="0" w:type="dxa"/>
-              <w:bottom w:w="0" w:type="dxa"/>
-              <w:left w:w="0" w:type="dxa"/>
-              <w:right w:w="0" w:type="dxa"/>
-            </w:tcMar>
-            <w:vAlign w:val="center"/>
-          </w:tcPr>
-          <w:p>
-            <w:pPr>
-              <w:jc w:val="center"/>
-              <w:spacing w:after="40" w:before="40"/>
-              <w:ind w:firstLine="0" w:left="40" w:right="40"/>
-            </w:pPr>
-            <w:r xmlns:w="http://schemas.openxmlformats.org/wordprocessingml/2006/main" xmlns:wp="http://schemas.openxmlformats.org/drawingml/2006/wordprocessingDrawing" xmlns:r="http://schemas.openxmlformats.org/officeDocument/2006/relationships" xmlns:w14="http://schemas.microsoft.com/office/word/2010/wordml">
-              <w:rPr>
-                <w:rFonts w:ascii="Arial" w:hAnsi="Arial" w:eastAsia="Arial" w:cs="Arial"/>
-                <w:sz w:val="20"/>
-                <w:szCs w:val="20"/>
-                <w:color w:val="111111"/>
-              </w:rPr>
-              <w:t xml:space="preserve">2</w:t>
-            </w:r>
-          </w:p>
-        </w:tc>
-        <w:tc>
-          <w:tcPr>
-            <w:tcBorders/>
-            <w:shd w:val="clear" w:color="auto" w:fill="FFFFFF"/>
-            <w:tcMar>
-              <w:top w:w="0" w:type="dxa"/>
-              <w:bottom w:w="0" w:type="dxa"/>
-              <w:left w:w="0" w:type="dxa"/>
-              <w:right w:w="0" w:type="dxa"/>
-            </w:tcMar>
-            <w:vAlign w:val="center"/>
-          </w:tcPr>
-          <w:p>
-            <w:pPr>
-              <w:jc w:val="center"/>
-              <w:spacing w:after="40" w:before="40"/>
-              <w:ind w:firstLine="0" w:left="40" w:right="40"/>
-            </w:pPr>
-            <w:r xmlns:w="http://schemas.openxmlformats.org/wordprocessingml/2006/main" xmlns:wp="http://schemas.openxmlformats.org/drawingml/2006/wordprocessingDrawing" xmlns:r="http://schemas.openxmlformats.org/officeDocument/2006/relationships" xmlns:w14="http://schemas.microsoft.com/office/word/2010/wordml">
-              <w:rPr>
-                <w:rFonts w:ascii="Arial" w:hAnsi="Arial" w:eastAsia="Arial" w:cs="Arial"/>
-                <w:sz w:val="20"/>
-                <w:szCs w:val="20"/>
-                <w:color w:val="111111"/>
-              </w:rPr>
-              <w:t xml:space="preserve">Non-toxic</w:t>
-            </w:r>
-          </w:p>
-        </w:tc>
-        <w:tc>
-          <w:tcPr>
-            <w:tcBorders/>
-            <w:shd w:val="clear" w:color="auto" w:fill="FFFFFF"/>
-            <w:tcMar>
-              <w:top w:w="0" w:type="dxa"/>
-              <w:bottom w:w="0" w:type="dxa"/>
-              <w:left w:w="0" w:type="dxa"/>
-              <w:right w:w="0" w:type="dxa"/>
-            </w:tcMar>
-            <w:vAlign w:val="center"/>
-          </w:tcPr>
-          <w:p>
-            <w:pPr>
-              <w:jc w:val="center"/>
-              <w:spacing w:after="40" w:before="40"/>
-              <w:ind w:firstLine="0" w:left="40" w:right="40"/>
-            </w:pPr>
-            <w:r xmlns:w="http://schemas.openxmlformats.org/wordprocessingml/2006/main" xmlns:wp="http://schemas.openxmlformats.org/drawingml/2006/wordprocessingDrawing" xmlns:r="http://schemas.openxmlformats.org/officeDocument/2006/relationships" xmlns:w14="http://schemas.microsoft.com/office/word/2010/wordml">
-              <w:rPr>
-                <w:rFonts w:ascii="Arial" w:hAnsi="Arial" w:eastAsia="Arial" w:cs="Arial"/>
-                <w:sz w:val="20"/>
-                <w:szCs w:val="20"/>
-                <w:color w:val="111111"/>
-              </w:rPr>
-              <w:t xml:space="preserve">Non-toxic</w:t>
-            </w:r>
-          </w:p>
-        </w:tc>
-        <w:tc>
-          <w:tcPr>
-            <w:tcBorders/>
-            <w:shd w:val="clear" w:color="auto" w:fill="FFFFFF"/>
-            <w:tcMar>
-              <w:top w:w="0" w:type="dxa"/>
-              <w:bottom w:w="0" w:type="dxa"/>
-              <w:left w:w="0" w:type="dxa"/>
-              <w:right w:w="0" w:type="dxa"/>
-            </w:tcMar>
-            <w:vAlign w:val="center"/>
-          </w:tcPr>
-          <w:p>
-            <w:pPr>
-              <w:jc w:val="center"/>
-              <w:spacing w:after="40" w:before="40"/>
-              <w:ind w:firstLine="0" w:left="40" w:right="40"/>
-            </w:pPr>
-            <w:r xmlns:w="http://schemas.openxmlformats.org/wordprocessingml/2006/main" xmlns:wp="http://schemas.openxmlformats.org/drawingml/2006/wordprocessingDrawing" xmlns:r="http://schemas.openxmlformats.org/officeDocument/2006/relationships" xmlns:w14="http://schemas.microsoft.com/office/word/2010/wordml">
-              <w:rPr>
-                <w:rFonts w:ascii="Arial" w:hAnsi="Arial" w:eastAsia="Arial" w:cs="Arial"/>
-                <w:sz w:val="20"/>
-                <w:szCs w:val="20"/>
-                <w:color w:val="111111"/>
-              </w:rPr>
-              <w:t xml:space="preserve">78.18</w:t>
+              <w:jc w:val="center"/>
+              <w:spacing w:after="40" w:before="40"/>
+              <w:ind w:firstLine="0" w:left="40" w:right="40"/>
+            </w:pPr>
+            <w:r xmlns:w="http://schemas.openxmlformats.org/wordprocessingml/2006/main" xmlns:wp="http://schemas.openxmlformats.org/drawingml/2006/wordprocessingDrawing" xmlns:r="http://schemas.openxmlformats.org/officeDocument/2006/relationships" xmlns:w14="http://schemas.microsoft.com/office/word/2010/wordml">
+              <w:rPr>
+                <w:rFonts w:ascii="Arial" w:hAnsi="Arial" w:eastAsia="Arial" w:cs="Arial"/>
+                <w:sz w:val="20"/>
+                <w:szCs w:val="20"/>
+                <w:color w:val="111111"/>
+              </w:rPr>
+              <w:t xml:space="preserve">59.37</w:t>
             </w:r>
           </w:p>
         </w:tc>

</xml_diff>